<commit_message>
primitive types of variable
</commit_message>
<xml_diff>
--- a/documents.docx
+++ b/documents.docx
@@ -151,8 +151,16 @@
         <w:rPr>
           <w:lang w:val="en-AU"/>
         </w:rPr>
-        <w:t>Cannot be a reserved keyword</w:t>
-      </w:r>
+        <w:t xml:space="preserve">Cannot be a reserved </w:t>
+      </w:r>
+      <w:proofErr w:type="gramStart"/>
+      <w:r>
+        <w:rPr>
+          <w:lang w:val="en-AU"/>
+        </w:rPr>
+        <w:t>keyword</w:t>
+      </w:r>
+      <w:proofErr w:type="gramEnd"/>
     </w:p>
     <w:p>
       <w:pPr>
@@ -169,8 +177,16 @@
         <w:rPr>
           <w:lang w:val="en-AU"/>
         </w:rPr>
-        <w:t>Should be meaningful</w:t>
-      </w:r>
+        <w:t xml:space="preserve">Should be </w:t>
+      </w:r>
+      <w:proofErr w:type="gramStart"/>
+      <w:r>
+        <w:rPr>
+          <w:lang w:val="en-AU"/>
+        </w:rPr>
+        <w:t>meaningful</w:t>
+      </w:r>
+      <w:proofErr w:type="gramEnd"/>
     </w:p>
     <w:p>
       <w:pPr>
@@ -187,8 +203,16 @@
         <w:rPr>
           <w:lang w:val="en-AU"/>
         </w:rPr>
-        <w:t>Cannot start with a number</w:t>
-      </w:r>
+        <w:t xml:space="preserve">Cannot start with a </w:t>
+      </w:r>
+      <w:proofErr w:type="gramStart"/>
+      <w:r>
+        <w:rPr>
+          <w:lang w:val="en-AU"/>
+        </w:rPr>
+        <w:t>number</w:t>
+      </w:r>
+      <w:proofErr w:type="gramEnd"/>
     </w:p>
     <w:p>
       <w:pPr>
@@ -205,8 +229,16 @@
         <w:rPr>
           <w:lang w:val="en-AU"/>
         </w:rPr>
-        <w:t>Cannot contain a space or hyphen</w:t>
-      </w:r>
+        <w:t xml:space="preserve">Cannot contain a space or </w:t>
+      </w:r>
+      <w:proofErr w:type="gramStart"/>
+      <w:r>
+        <w:rPr>
+          <w:lang w:val="en-AU"/>
+        </w:rPr>
+        <w:t>hyphen</w:t>
+      </w:r>
+      <w:proofErr w:type="gramEnd"/>
     </w:p>
     <w:p>
       <w:pPr>
@@ -229,7 +261,21 @@
         <w:rPr>
           <w:lang w:val="en-AU"/>
         </w:rPr>
-        <w:t xml:space="preserve"> (firstName)</w:t>
+        <w:t xml:space="preserve"> (</w:t>
+      </w:r>
+      <w:proofErr w:type="spellStart"/>
+      <w:r>
+        <w:rPr>
+          <w:lang w:val="en-AU"/>
+        </w:rPr>
+        <w:t>firstName</w:t>
+      </w:r>
+      <w:proofErr w:type="spellEnd"/>
+      <w:r>
+        <w:rPr>
+          <w:lang w:val="en-AU"/>
+        </w:rPr>
+        <w:t>)</w:t>
       </w:r>
       <w:r>
         <w:rPr>
@@ -259,7 +305,35 @@
         <w:rPr>
           <w:lang w:val="en-AU"/>
         </w:rPr>
-        <w:t>Are case-sensitive(so the above firstName and FirstName are different)</w:t>
+        <w:t>Are case-</w:t>
+      </w:r>
+      <w:proofErr w:type="gramStart"/>
+      <w:r>
+        <w:rPr>
+          <w:lang w:val="en-AU"/>
+        </w:rPr>
+        <w:t>sensitive(</w:t>
+      </w:r>
+      <w:proofErr w:type="gramEnd"/>
+      <w:r>
+        <w:rPr>
+          <w:lang w:val="en-AU"/>
+        </w:rPr>
+        <w:t xml:space="preserve">so the above </w:t>
+      </w:r>
+      <w:proofErr w:type="spellStart"/>
+      <w:r>
+        <w:rPr>
+          <w:lang w:val="en-AU"/>
+        </w:rPr>
+        <w:t>firstName</w:t>
+      </w:r>
+      <w:proofErr w:type="spellEnd"/>
+      <w:r>
+        <w:rPr>
+          <w:lang w:val="en-AU"/>
+        </w:rPr>
+        <w:t xml:space="preserve"> and FirstName are different)</w:t>
       </w:r>
     </w:p>
     <w:p>
@@ -277,8 +351,16 @@
         <w:rPr>
           <w:lang w:val="en-AU"/>
         </w:rPr>
-        <w:t>Multiple variables define</w:t>
-      </w:r>
+        <w:t xml:space="preserve">Multiple variables </w:t>
+      </w:r>
+      <w:proofErr w:type="gramStart"/>
+      <w:r>
+        <w:rPr>
+          <w:lang w:val="en-AU"/>
+        </w:rPr>
+        <w:t>define</w:t>
+      </w:r>
+      <w:proofErr w:type="gramEnd"/>
     </w:p>
     <w:p>
       <w:pPr>
@@ -295,8 +377,38 @@
         <w:rPr>
           <w:lang w:val="en-AU"/>
         </w:rPr>
-        <w:t>let firstName, lastName;</w:t>
-      </w:r>
+        <w:t xml:space="preserve">let </w:t>
+      </w:r>
+      <w:proofErr w:type="spellStart"/>
+      <w:r>
+        <w:rPr>
+          <w:lang w:val="en-AU"/>
+        </w:rPr>
+        <w:t>firstName</w:t>
+      </w:r>
+      <w:proofErr w:type="spellEnd"/>
+      <w:r>
+        <w:rPr>
+          <w:lang w:val="en-AU"/>
+        </w:rPr>
+        <w:t xml:space="preserve">, </w:t>
+      </w:r>
+      <w:proofErr w:type="spellStart"/>
+      <w:proofErr w:type="gramStart"/>
+      <w:r>
+        <w:rPr>
+          <w:lang w:val="en-AU"/>
+        </w:rPr>
+        <w:t>lastName</w:t>
+      </w:r>
+      <w:proofErr w:type="spellEnd"/>
+      <w:r>
+        <w:rPr>
+          <w:lang w:val="en-AU"/>
+        </w:rPr>
+        <w:t>;</w:t>
+      </w:r>
+      <w:proofErr w:type="gramEnd"/>
     </w:p>
     <w:p>
       <w:pPr>
@@ -331,8 +443,18 @@
         <w:rPr>
           <w:lang w:val="en-AU"/>
         </w:rPr>
-        <w:t>let firstName</w:t>
-      </w:r>
+        <w:t xml:space="preserve">let </w:t>
+      </w:r>
+      <w:proofErr w:type="spellStart"/>
+      <w:proofErr w:type="gramStart"/>
+      <w:r>
+        <w:rPr>
+          <w:lang w:val="en-AU"/>
+        </w:rPr>
+        <w:t>firstName</w:t>
+      </w:r>
+      <w:proofErr w:type="spellEnd"/>
+      <w:proofErr w:type="gramEnd"/>
     </w:p>
     <w:p>
       <w:pPr>
@@ -349,8 +471,18 @@
         <w:rPr>
           <w:lang w:val="en-AU"/>
         </w:rPr>
-        <w:t>let lastName</w:t>
-      </w:r>
+        <w:t xml:space="preserve">let </w:t>
+      </w:r>
+      <w:proofErr w:type="spellStart"/>
+      <w:proofErr w:type="gramStart"/>
+      <w:r>
+        <w:rPr>
+          <w:lang w:val="en-AU"/>
+        </w:rPr>
+        <w:t>lastName</w:t>
+      </w:r>
+      <w:proofErr w:type="spellEnd"/>
+      <w:proofErr w:type="gramEnd"/>
     </w:p>
     <w:p>
       <w:pPr>
@@ -367,8 +499,24 @@
         <w:rPr>
           <w:lang w:val="en-AU"/>
         </w:rPr>
-        <w:t>Assigning variables with const and changing later will make TypeError;</w:t>
-      </w:r>
+        <w:t xml:space="preserve">Assigning variables with const and changing later will make </w:t>
+      </w:r>
+      <w:proofErr w:type="spellStart"/>
+      <w:proofErr w:type="gramStart"/>
+      <w:r>
+        <w:rPr>
+          <w:lang w:val="en-AU"/>
+        </w:rPr>
+        <w:t>TypeError</w:t>
+      </w:r>
+      <w:proofErr w:type="spellEnd"/>
+      <w:r>
+        <w:rPr>
+          <w:lang w:val="en-AU"/>
+        </w:rPr>
+        <w:t>;</w:t>
+      </w:r>
+      <w:proofErr w:type="gramEnd"/>
     </w:p>
     <w:p>
       <w:pPr>
@@ -385,8 +533,16 @@
         <w:rPr>
           <w:lang w:val="en-AU"/>
         </w:rPr>
-        <w:t>const stats = 4;</w:t>
-      </w:r>
+        <w:t xml:space="preserve">const stats = </w:t>
+      </w:r>
+      <w:proofErr w:type="gramStart"/>
+      <w:r>
+        <w:rPr>
+          <w:lang w:val="en-AU"/>
+        </w:rPr>
+        <w:t>4;</w:t>
+      </w:r>
+      <w:proofErr w:type="gramEnd"/>
     </w:p>
     <w:p>
       <w:pPr>
@@ -421,8 +577,228 @@
         <w:rPr>
           <w:lang w:val="en-AU"/>
         </w:rPr>
-        <w:t>consol.log(stats);</w:t>
-      </w:r>
+        <w:t>consol.log(stats</w:t>
+      </w:r>
+      <w:proofErr w:type="gramStart"/>
+      <w:r>
+        <w:rPr>
+          <w:lang w:val="en-AU"/>
+        </w:rPr>
+        <w:t>);</w:t>
+      </w:r>
+      <w:proofErr w:type="gramEnd"/>
+    </w:p>
+    <w:p>
+      <w:pPr>
+        <w:pStyle w:val="Heading2"/>
+        <w:rPr>
+          <w:lang w:val="en-AU"/>
+        </w:rPr>
+      </w:pPr>
+      <w:r>
+        <w:rPr>
+          <w:b/>
+          <w:bCs/>
+          <w:lang w:val="en-AU"/>
+        </w:rPr>
+        <w:t xml:space="preserve">Primitive </w:t>
+      </w:r>
+      <w:r>
+        <w:rPr>
+          <w:b/>
+          <w:bCs/>
+          <w:lang w:val="en-AU"/>
+        </w:rPr>
+        <w:t xml:space="preserve">/ Value </w:t>
+      </w:r>
+      <w:r>
+        <w:rPr>
+          <w:b/>
+          <w:bCs/>
+          <w:lang w:val="en-AU"/>
+        </w:rPr>
+        <w:t>Types</w:t>
+      </w:r>
+      <w:r>
+        <w:rPr>
+          <w:b/>
+          <w:bCs/>
+          <w:lang w:val="en-AU"/>
+        </w:rPr>
+        <w:t xml:space="preserve">: </w:t>
+      </w:r>
+      <w:r>
+        <w:rPr>
+          <w:lang w:val="en-AU"/>
+        </w:rPr>
+        <w:t xml:space="preserve">What kinds of values you can assign to </w:t>
+      </w:r>
+      <w:proofErr w:type="gramStart"/>
+      <w:r>
+        <w:rPr>
+          <w:lang w:val="en-AU"/>
+        </w:rPr>
+        <w:t>variables</w:t>
+      </w:r>
+      <w:proofErr w:type="gramEnd"/>
+    </w:p>
+    <w:p>
+      <w:pPr>
+        <w:rPr>
+          <w:lang w:val="en-AU"/>
+        </w:rPr>
+      </w:pPr>
+      <w:r>
+        <w:rPr>
+          <w:lang w:val="en-AU"/>
+        </w:rPr>
+        <w:t>Strings:</w:t>
+      </w:r>
+      <w:r>
+        <w:rPr>
+          <w:lang w:val="en-AU"/>
+        </w:rPr>
+        <w:t xml:space="preserve"> let name = ‘Body’; //string literal</w:t>
+      </w:r>
+      <w:r>
+        <w:rPr>
+          <w:lang w:val="en-AU"/>
+        </w:rPr>
+        <w:t xml:space="preserve"> </w:t>
+      </w:r>
+    </w:p>
+    <w:p>
+      <w:pPr>
+        <w:rPr>
+          <w:lang w:val="en-AU"/>
+        </w:rPr>
+      </w:pPr>
+      <w:r>
+        <w:rPr>
+          <w:lang w:val="en-AU"/>
+        </w:rPr>
+        <w:t>Numbers:</w:t>
+      </w:r>
+      <w:r>
+        <w:rPr>
+          <w:lang w:val="en-AU"/>
+        </w:rPr>
+        <w:t xml:space="preserve"> let age = 23; //number literal</w:t>
+      </w:r>
+    </w:p>
+    <w:p>
+      <w:pPr>
+        <w:rPr>
+          <w:lang w:val="en-AU"/>
+        </w:rPr>
+      </w:pPr>
+      <w:r>
+        <w:rPr>
+          <w:lang w:val="en-AU"/>
+        </w:rPr>
+        <w:t>Booleans:</w:t>
+      </w:r>
+      <w:r>
+        <w:rPr>
+          <w:lang w:val="en-AU"/>
+        </w:rPr>
+        <w:t xml:space="preserve"> let </w:t>
+      </w:r>
+      <w:proofErr w:type="spellStart"/>
+      <w:r>
+        <w:rPr>
+          <w:lang w:val="en-AU"/>
+        </w:rPr>
+        <w:t>isOpen</w:t>
+      </w:r>
+      <w:proofErr w:type="spellEnd"/>
+      <w:r>
+        <w:rPr>
+          <w:lang w:val="en-AU"/>
+        </w:rPr>
+        <w:t xml:space="preserve"> = false; //Boolean literal</w:t>
+      </w:r>
+    </w:p>
+    <w:p>
+      <w:pPr>
+        <w:rPr>
+          <w:lang w:val="en-AU"/>
+        </w:rPr>
+      </w:pPr>
+      <w:r>
+        <w:rPr>
+          <w:lang w:val="en-AU"/>
+        </w:rPr>
+        <w:t>Undefined:</w:t>
+      </w:r>
+      <w:r>
+        <w:rPr>
+          <w:lang w:val="en-AU"/>
+        </w:rPr>
+        <w:t xml:space="preserve"> let </w:t>
+      </w:r>
+      <w:proofErr w:type="spellStart"/>
+      <w:r>
+        <w:rPr>
+          <w:lang w:val="en-AU"/>
+        </w:rPr>
+        <w:t>firstName</w:t>
+      </w:r>
+      <w:proofErr w:type="spellEnd"/>
+      <w:r>
+        <w:rPr>
+          <w:lang w:val="en-AU"/>
+        </w:rPr>
+        <w:t xml:space="preserve"> = undefined; //not defined</w:t>
+      </w:r>
+    </w:p>
+    <w:p>
+      <w:pPr>
+        <w:rPr>
+          <w:lang w:val="en-AU"/>
+        </w:rPr>
+      </w:pPr>
+      <w:r>
+        <w:rPr>
+          <w:lang w:val="en-AU"/>
+        </w:rPr>
+        <w:t xml:space="preserve">Null: let </w:t>
+      </w:r>
+      <w:proofErr w:type="spellStart"/>
+      <w:r>
+        <w:rPr>
+          <w:lang w:val="en-AU"/>
+        </w:rPr>
+        <w:t>lastName</w:t>
+      </w:r>
+      <w:proofErr w:type="spellEnd"/>
+      <w:r>
+        <w:rPr>
+          <w:lang w:val="en-AU"/>
+        </w:rPr>
+        <w:t xml:space="preserve"> = null; //used to reassigned in </w:t>
+      </w:r>
+      <w:proofErr w:type="gramStart"/>
+      <w:r>
+        <w:rPr>
+          <w:lang w:val="en-AU"/>
+        </w:rPr>
+        <w:t>Future :</w:t>
+      </w:r>
+      <w:proofErr w:type="gramEnd"/>
+      <w:r>
+        <w:rPr>
+          <w:lang w:val="en-AU"/>
+        </w:rPr>
+        <w:t xml:space="preserve"> explicitly clear </w:t>
+      </w:r>
+    </w:p>
+    <w:p>
+      <w:pPr>
+        <w:rPr>
+          <w:lang w:val="en-AU"/>
+        </w:rPr>
+      </w:pPr>
     </w:p>
     <w:sectPr>
       <w:pgSz w:w="12240" w:h="15840"/>

</xml_diff>

<commit_message>
Primitive Vs Reference Types
</commit_message>
<xml_diff>
--- a/documents.docx
+++ b/documents.docx
@@ -151,8 +151,16 @@
         <w:rPr>
           <w:lang w:val="en-AU"/>
         </w:rPr>
-        <w:t>Cannot be a reserved keyword</w:t>
-      </w:r>
+        <w:t xml:space="preserve">Cannot be a reserved </w:t>
+      </w:r>
+      <w:proofErr w:type="gramStart"/>
+      <w:r>
+        <w:rPr>
+          <w:lang w:val="en-AU"/>
+        </w:rPr>
+        <w:t>keyword</w:t>
+      </w:r>
+      <w:proofErr w:type="gramEnd"/>
     </w:p>
     <w:p>
       <w:pPr>
@@ -169,8 +177,16 @@
         <w:rPr>
           <w:lang w:val="en-AU"/>
         </w:rPr>
-        <w:t>Should be meaningful</w:t>
-      </w:r>
+        <w:t xml:space="preserve">Should be </w:t>
+      </w:r>
+      <w:proofErr w:type="gramStart"/>
+      <w:r>
+        <w:rPr>
+          <w:lang w:val="en-AU"/>
+        </w:rPr>
+        <w:t>meaningful</w:t>
+      </w:r>
+      <w:proofErr w:type="gramEnd"/>
     </w:p>
     <w:p>
       <w:pPr>
@@ -187,8 +203,16 @@
         <w:rPr>
           <w:lang w:val="en-AU"/>
         </w:rPr>
-        <w:t>Cannot start with a number</w:t>
-      </w:r>
+        <w:t xml:space="preserve">Cannot start with a </w:t>
+      </w:r>
+      <w:proofErr w:type="gramStart"/>
+      <w:r>
+        <w:rPr>
+          <w:lang w:val="en-AU"/>
+        </w:rPr>
+        <w:t>number</w:t>
+      </w:r>
+      <w:proofErr w:type="gramEnd"/>
     </w:p>
     <w:p>
       <w:pPr>
@@ -205,8 +229,16 @@
         <w:rPr>
           <w:lang w:val="en-AU"/>
         </w:rPr>
-        <w:t>Cannot contain a space or hyphen</w:t>
-      </w:r>
+        <w:t xml:space="preserve">Cannot contain a space or </w:t>
+      </w:r>
+      <w:proofErr w:type="gramStart"/>
+      <w:r>
+        <w:rPr>
+          <w:lang w:val="en-AU"/>
+        </w:rPr>
+        <w:t>hyphen</w:t>
+      </w:r>
+      <w:proofErr w:type="gramEnd"/>
     </w:p>
     <w:p>
       <w:pPr>
@@ -229,7 +261,21 @@
         <w:rPr>
           <w:lang w:val="en-AU"/>
         </w:rPr>
-        <w:t xml:space="preserve"> (firstName)</w:t>
+        <w:t xml:space="preserve"> (</w:t>
+      </w:r>
+      <w:proofErr w:type="spellStart"/>
+      <w:r>
+        <w:rPr>
+          <w:lang w:val="en-AU"/>
+        </w:rPr>
+        <w:t>firstName</w:t>
+      </w:r>
+      <w:proofErr w:type="spellEnd"/>
+      <w:r>
+        <w:rPr>
+          <w:lang w:val="en-AU"/>
+        </w:rPr>
+        <w:t>)</w:t>
       </w:r>
       <w:r>
         <w:rPr>
@@ -259,7 +305,35 @@
         <w:rPr>
           <w:lang w:val="en-AU"/>
         </w:rPr>
-        <w:t>Are case-sensitive(so the above firstName and FirstName are different)</w:t>
+        <w:t>Are case-</w:t>
+      </w:r>
+      <w:proofErr w:type="gramStart"/>
+      <w:r>
+        <w:rPr>
+          <w:lang w:val="en-AU"/>
+        </w:rPr>
+        <w:t>sensitive(</w:t>
+      </w:r>
+      <w:proofErr w:type="gramEnd"/>
+      <w:r>
+        <w:rPr>
+          <w:lang w:val="en-AU"/>
+        </w:rPr>
+        <w:t xml:space="preserve">so the above </w:t>
+      </w:r>
+      <w:proofErr w:type="spellStart"/>
+      <w:r>
+        <w:rPr>
+          <w:lang w:val="en-AU"/>
+        </w:rPr>
+        <w:t>firstName</w:t>
+      </w:r>
+      <w:proofErr w:type="spellEnd"/>
+      <w:r>
+        <w:rPr>
+          <w:lang w:val="en-AU"/>
+        </w:rPr>
+        <w:t xml:space="preserve"> and FirstName are different)</w:t>
       </w:r>
     </w:p>
     <w:p>
@@ -277,8 +351,16 @@
         <w:rPr>
           <w:lang w:val="en-AU"/>
         </w:rPr>
-        <w:t>Multiple variables define</w:t>
-      </w:r>
+        <w:t xml:space="preserve">Multiple variables </w:t>
+      </w:r>
+      <w:proofErr w:type="gramStart"/>
+      <w:r>
+        <w:rPr>
+          <w:lang w:val="en-AU"/>
+        </w:rPr>
+        <w:t>define</w:t>
+      </w:r>
+      <w:proofErr w:type="gramEnd"/>
     </w:p>
     <w:p>
       <w:pPr>
@@ -295,8 +377,38 @@
         <w:rPr>
           <w:lang w:val="en-AU"/>
         </w:rPr>
-        <w:t>let firstName, lastName;</w:t>
-      </w:r>
+        <w:t xml:space="preserve">let </w:t>
+      </w:r>
+      <w:proofErr w:type="spellStart"/>
+      <w:r>
+        <w:rPr>
+          <w:lang w:val="en-AU"/>
+        </w:rPr>
+        <w:t>firstName</w:t>
+      </w:r>
+      <w:proofErr w:type="spellEnd"/>
+      <w:r>
+        <w:rPr>
+          <w:lang w:val="en-AU"/>
+        </w:rPr>
+        <w:t xml:space="preserve">, </w:t>
+      </w:r>
+      <w:proofErr w:type="spellStart"/>
+      <w:proofErr w:type="gramStart"/>
+      <w:r>
+        <w:rPr>
+          <w:lang w:val="en-AU"/>
+        </w:rPr>
+        <w:t>lastName</w:t>
+      </w:r>
+      <w:proofErr w:type="spellEnd"/>
+      <w:r>
+        <w:rPr>
+          <w:lang w:val="en-AU"/>
+        </w:rPr>
+        <w:t>;</w:t>
+      </w:r>
+      <w:proofErr w:type="gramEnd"/>
     </w:p>
     <w:p>
       <w:pPr>
@@ -331,8 +443,18 @@
         <w:rPr>
           <w:lang w:val="en-AU"/>
         </w:rPr>
-        <w:t>let firstName</w:t>
-      </w:r>
+        <w:t xml:space="preserve">let </w:t>
+      </w:r>
+      <w:proofErr w:type="spellStart"/>
+      <w:proofErr w:type="gramStart"/>
+      <w:r>
+        <w:rPr>
+          <w:lang w:val="en-AU"/>
+        </w:rPr>
+        <w:t>firstName</w:t>
+      </w:r>
+      <w:proofErr w:type="spellEnd"/>
+      <w:proofErr w:type="gramEnd"/>
     </w:p>
     <w:p>
       <w:pPr>
@@ -349,8 +471,18 @@
         <w:rPr>
           <w:lang w:val="en-AU"/>
         </w:rPr>
-        <w:t>let lastName</w:t>
-      </w:r>
+        <w:t xml:space="preserve">let </w:t>
+      </w:r>
+      <w:proofErr w:type="spellStart"/>
+      <w:proofErr w:type="gramStart"/>
+      <w:r>
+        <w:rPr>
+          <w:lang w:val="en-AU"/>
+        </w:rPr>
+        <w:t>lastName</w:t>
+      </w:r>
+      <w:proofErr w:type="spellEnd"/>
+      <w:proofErr w:type="gramEnd"/>
     </w:p>
     <w:p>
       <w:pPr>
@@ -367,8 +499,24 @@
         <w:rPr>
           <w:lang w:val="en-AU"/>
         </w:rPr>
-        <w:t>Assigning variables with const and changing later will make TypeError;</w:t>
-      </w:r>
+        <w:t xml:space="preserve">Assigning variables with const and changing later will make </w:t>
+      </w:r>
+      <w:proofErr w:type="spellStart"/>
+      <w:proofErr w:type="gramStart"/>
+      <w:r>
+        <w:rPr>
+          <w:lang w:val="en-AU"/>
+        </w:rPr>
+        <w:t>TypeError</w:t>
+      </w:r>
+      <w:proofErr w:type="spellEnd"/>
+      <w:r>
+        <w:rPr>
+          <w:lang w:val="en-AU"/>
+        </w:rPr>
+        <w:t>;</w:t>
+      </w:r>
+      <w:proofErr w:type="gramEnd"/>
     </w:p>
     <w:p>
       <w:pPr>
@@ -385,8 +533,16 @@
         <w:rPr>
           <w:lang w:val="en-AU"/>
         </w:rPr>
-        <w:t>const stats = 4;</w:t>
-      </w:r>
+        <w:t xml:space="preserve">const stats = </w:t>
+      </w:r>
+      <w:proofErr w:type="gramStart"/>
+      <w:r>
+        <w:rPr>
+          <w:lang w:val="en-AU"/>
+        </w:rPr>
+        <w:t>4;</w:t>
+      </w:r>
+      <w:proofErr w:type="gramEnd"/>
     </w:p>
     <w:p>
       <w:pPr>
@@ -421,8 +577,16 @@
         <w:rPr>
           <w:lang w:val="en-AU"/>
         </w:rPr>
-        <w:t>consol.log(stats);</w:t>
-      </w:r>
+        <w:t>consol.log(stats</w:t>
+      </w:r>
+      <w:proofErr w:type="gramStart"/>
+      <w:r>
+        <w:rPr>
+          <w:lang w:val="en-AU"/>
+        </w:rPr>
+        <w:t>);</w:t>
+      </w:r>
+      <w:proofErr w:type="gramEnd"/>
     </w:p>
     <w:p>
       <w:pPr>
@@ -467,8 +631,16 @@
         <w:rPr>
           <w:lang w:val="en-AU"/>
         </w:rPr>
-        <w:t>What kinds of values you can assign to variables</w:t>
-      </w:r>
+        <w:t xml:space="preserve">What kinds of values you can assign to </w:t>
+      </w:r>
+      <w:proofErr w:type="gramStart"/>
+      <w:r>
+        <w:rPr>
+          <w:lang w:val="en-AU"/>
+        </w:rPr>
+        <w:t>variables</w:t>
+      </w:r>
+      <w:proofErr w:type="gramEnd"/>
     </w:p>
     <w:p>
       <w:pPr>
@@ -530,7 +702,21 @@
         <w:rPr>
           <w:lang w:val="en-AU"/>
         </w:rPr>
-        <w:t xml:space="preserve"> let isOpen = false; //Boolean literal</w:t>
+        <w:t xml:space="preserve"> let </w:t>
+      </w:r>
+      <w:proofErr w:type="spellStart"/>
+      <w:r>
+        <w:rPr>
+          <w:lang w:val="en-AU"/>
+        </w:rPr>
+        <w:t>isOpen</w:t>
+      </w:r>
+      <w:proofErr w:type="spellEnd"/>
+      <w:r>
+        <w:rPr>
+          <w:lang w:val="en-AU"/>
+        </w:rPr>
+        <w:t xml:space="preserve"> = false; //Boolean literal</w:t>
       </w:r>
     </w:p>
     <w:p>
@@ -549,20 +735,62 @@
         <w:rPr>
           <w:lang w:val="en-AU"/>
         </w:rPr>
-        <w:t xml:space="preserve"> let firstName = undefined; //not defined</w:t>
-      </w:r>
-    </w:p>
-    <w:p>
-      <w:pPr>
-        <w:rPr>
-          <w:lang w:val="en-AU"/>
-        </w:rPr>
-      </w:pPr>
-      <w:r>
-        <w:rPr>
-          <w:lang w:val="en-AU"/>
-        </w:rPr>
-        <w:t xml:space="preserve">Null: let lastName = null; //used to reassigned in Future : explicitly clear </w:t>
+        <w:t xml:space="preserve"> let </w:t>
+      </w:r>
+      <w:proofErr w:type="spellStart"/>
+      <w:r>
+        <w:rPr>
+          <w:lang w:val="en-AU"/>
+        </w:rPr>
+        <w:t>firstName</w:t>
+      </w:r>
+      <w:proofErr w:type="spellEnd"/>
+      <w:r>
+        <w:rPr>
+          <w:lang w:val="en-AU"/>
+        </w:rPr>
+        <w:t xml:space="preserve"> = undefined; //not defined</w:t>
+      </w:r>
+    </w:p>
+    <w:p>
+      <w:pPr>
+        <w:rPr>
+          <w:lang w:val="en-AU"/>
+        </w:rPr>
+      </w:pPr>
+      <w:r>
+        <w:rPr>
+          <w:lang w:val="en-AU"/>
+        </w:rPr>
+        <w:t xml:space="preserve">Null: let </w:t>
+      </w:r>
+      <w:proofErr w:type="spellStart"/>
+      <w:r>
+        <w:rPr>
+          <w:lang w:val="en-AU"/>
+        </w:rPr>
+        <w:t>lastName</w:t>
+      </w:r>
+      <w:proofErr w:type="spellEnd"/>
+      <w:r>
+        <w:rPr>
+          <w:lang w:val="en-AU"/>
+        </w:rPr>
+        <w:t xml:space="preserve"> = null; //used to reassigned in </w:t>
+      </w:r>
+      <w:proofErr w:type="gramStart"/>
+      <w:r>
+        <w:rPr>
+          <w:lang w:val="en-AU"/>
+        </w:rPr>
+        <w:t>Future :</w:t>
+      </w:r>
+      <w:proofErr w:type="gramEnd"/>
+      <w:r>
+        <w:rPr>
+          <w:lang w:val="en-AU"/>
+        </w:rPr>
+        <w:t xml:space="preserve"> explicitly clear </w:t>
       </w:r>
     </w:p>
     <w:p>
@@ -685,7 +913,21 @@
         <w:rPr>
           <w:lang w:val="en-AU"/>
         </w:rPr>
-        <w:t>let person = {name: ‘John’,age:30}</w:t>
+        <w:t>let person = {name: ‘John</w:t>
+      </w:r>
+      <w:proofErr w:type="gramStart"/>
+      <w:r>
+        <w:rPr>
+          <w:lang w:val="en-AU"/>
+        </w:rPr>
+        <w:t>’,age</w:t>
+      </w:r>
+      <w:proofErr w:type="gramEnd"/>
+      <w:r>
+        <w:rPr>
+          <w:lang w:val="en-AU"/>
+        </w:rPr>
+        <w:t>:30}</w:t>
       </w:r>
     </w:p>
     <w:p>
@@ -1064,7 +1306,19 @@
           <w:szCs w:val="21"/>
           <w14:ligatures w14:val="none"/>
         </w:rPr>
-        <w:t>'Billard'</w:t>
+        <w:t>'Billard</w:t>
+      </w:r>
+      <w:proofErr w:type="gramStart"/>
+      <w:r>
+        <w:rPr>
+          <w:rFonts w:ascii="Consolas" w:eastAsia="Times New Roman" w:hAnsi="Consolas" w:cs="Times New Roman"/>
+          <w:color w:val="CE9178"/>
+          <w:kern w:val="0"/>
+          <w:sz w:val="21"/>
+          <w:szCs w:val="21"/>
+          <w14:ligatures w14:val="none"/>
+        </w:rPr>
+        <w:t>'</w:t>
       </w:r>
       <w:r>
         <w:rPr>
@@ -1077,6 +1331,7 @@
         </w:rPr>
         <w:t>;</w:t>
       </w:r>
+      <w:proofErr w:type="gramEnd"/>
     </w:p>
     <w:p>
       <w:pPr>
@@ -1182,6 +1437,7 @@
         </w:rPr>
         <w:t xml:space="preserve"> </w:t>
       </w:r>
+      <w:proofErr w:type="gramStart"/>
       <w:r>
         <w:rPr>
           <w:rFonts w:ascii="Consolas" w:eastAsia="Times New Roman" w:hAnsi="Consolas" w:cs="Times New Roman"/>
@@ -1204,6 +1460,7 @@
         </w:rPr>
         <w:t>;</w:t>
       </w:r>
+      <w:proofErr w:type="gramEnd"/>
     </w:p>
     <w:p>
       <w:pPr>
@@ -1315,7 +1572,31 @@
           <w:szCs w:val="21"/>
           <w14:ligatures w14:val="none"/>
         </w:rPr>
-        <w:t xml:space="preserve"> //Sometime we don’t know the name of target property until the runtime.</w:t>
+        <w:t xml:space="preserve"> //</w:t>
+      </w:r>
+      <w:proofErr w:type="gramStart"/>
+      <w:r>
+        <w:rPr>
+          <w:rFonts w:ascii="Consolas" w:eastAsia="Times New Roman" w:hAnsi="Consolas" w:cs="Times New Roman"/>
+          <w:color w:val="CCCCCC"/>
+          <w:kern w:val="0"/>
+          <w:sz w:val="21"/>
+          <w:szCs w:val="21"/>
+          <w14:ligatures w14:val="none"/>
+        </w:rPr>
+        <w:t>Sometime</w:t>
+      </w:r>
+      <w:proofErr w:type="gramEnd"/>
+      <w:r>
+        <w:rPr>
+          <w:rFonts w:ascii="Consolas" w:eastAsia="Times New Roman" w:hAnsi="Consolas" w:cs="Times New Roman"/>
+          <w:color w:val="CCCCCC"/>
+          <w:kern w:val="0"/>
+          <w:sz w:val="21"/>
+          <w:szCs w:val="21"/>
+          <w14:ligatures w14:val="none"/>
+        </w:rPr>
+        <w:t xml:space="preserve"> we don’t know the name of target property until the runtime.</w:t>
       </w:r>
     </w:p>
     <w:p>
@@ -1406,7 +1687,19 @@
           <w:szCs w:val="21"/>
           <w14:ligatures w14:val="none"/>
         </w:rPr>
-        <w:t>'Cooler'</w:t>
+        <w:t>'Cooler</w:t>
+      </w:r>
+      <w:proofErr w:type="gramStart"/>
+      <w:r>
+        <w:rPr>
+          <w:rFonts w:ascii="Consolas" w:eastAsia="Times New Roman" w:hAnsi="Consolas" w:cs="Times New Roman"/>
+          <w:color w:val="CE9178"/>
+          <w:kern w:val="0"/>
+          <w:sz w:val="21"/>
+          <w:szCs w:val="21"/>
+          <w14:ligatures w14:val="none"/>
+        </w:rPr>
+        <w:t>'</w:t>
       </w:r>
       <w:r>
         <w:rPr>
@@ -1419,6 +1712,7 @@
         </w:rPr>
         <w:t>;</w:t>
       </w:r>
+      <w:proofErr w:type="gramEnd"/>
     </w:p>
     <w:p>
       <w:pPr>
@@ -1488,6 +1782,7 @@
         </w:rPr>
         <w:t>person</w:t>
       </w:r>
+      <w:proofErr w:type="gramStart"/>
       <w:r>
         <w:rPr>
           <w:rFonts w:ascii="Consolas" w:eastAsia="Times New Roman" w:hAnsi="Consolas" w:cs="Times New Roman"/>
@@ -1499,6 +1794,7 @@
         </w:rPr>
         <w:t>);</w:t>
       </w:r>
+      <w:proofErr w:type="gramEnd"/>
     </w:p>
     <w:p>
       <w:pPr>
@@ -1586,6 +1882,7 @@
         </w:rPr>
         <w:t xml:space="preserve"> </w:t>
       </w:r>
+      <w:proofErr w:type="spellStart"/>
       <w:r>
         <w:rPr>
           <w:rFonts w:ascii="Consolas" w:eastAsia="Times New Roman" w:hAnsi="Consolas" w:cs="Times New Roman"/>
@@ -1597,6 +1894,7 @@
         </w:rPr>
         <w:t>selectedProducts</w:t>
       </w:r>
+      <w:proofErr w:type="spellEnd"/>
       <w:r>
         <w:rPr>
           <w:rFonts w:ascii="Consolas" w:eastAsia="Times New Roman" w:hAnsi="Consolas" w:cs="Times New Roman"/>
@@ -1669,6 +1967,7 @@
           <w14:ligatures w14:val="none"/>
         </w:rPr>
       </w:pPr>
+      <w:proofErr w:type="spellStart"/>
       <w:r>
         <w:rPr>
           <w:rFonts w:ascii="Consolas" w:eastAsia="Times New Roman" w:hAnsi="Consolas" w:cs="Times New Roman"/>
@@ -1680,6 +1979,7 @@
         </w:rPr>
         <w:t>selectedProducts</w:t>
       </w:r>
+      <w:proofErr w:type="spellEnd"/>
       <w:r>
         <w:rPr>
           <w:rFonts w:ascii="Consolas" w:eastAsia="Times New Roman" w:hAnsi="Consolas" w:cs="Times New Roman"/>
@@ -1768,6 +2068,7 @@
         </w:rPr>
         <w:t>'dinning set'</w:t>
       </w:r>
+      <w:proofErr w:type="gramStart"/>
       <w:r>
         <w:rPr>
           <w:rFonts w:ascii="Consolas" w:eastAsia="Times New Roman" w:hAnsi="Consolas" w:cs="Times New Roman"/>
@@ -1779,6 +2080,7 @@
         </w:rPr>
         <w:t>];</w:t>
       </w:r>
+      <w:proofErr w:type="gramEnd"/>
     </w:p>
     <w:p>
       <w:pPr>
@@ -1793,6 +2095,8 @@
           <w14:ligatures w14:val="none"/>
         </w:rPr>
       </w:pPr>
+      <w:proofErr w:type="spellStart"/>
+      <w:proofErr w:type="gramStart"/>
       <w:r>
         <w:rPr>
           <w:rFonts w:ascii="Consolas" w:eastAsia="Times New Roman" w:hAnsi="Consolas" w:cs="Times New Roman"/>
@@ -1804,6 +2108,7 @@
         </w:rPr>
         <w:t>selectedProducts</w:t>
       </w:r>
+      <w:proofErr w:type="spellEnd"/>
       <w:r>
         <w:rPr>
           <w:rFonts w:ascii="Consolas" w:eastAsia="Times New Roman" w:hAnsi="Consolas" w:cs="Times New Roman"/>
@@ -1815,6 +2120,7 @@
         </w:rPr>
         <w:t>[</w:t>
       </w:r>
+      <w:proofErr w:type="gramEnd"/>
       <w:r>
         <w:rPr>
           <w:rFonts w:ascii="Consolas" w:eastAsia="Times New Roman" w:hAnsi="Consolas" w:cs="Times New Roman"/>
@@ -1895,6 +2201,7 @@
           <w14:ligatures w14:val="none"/>
         </w:rPr>
       </w:pPr>
+      <w:proofErr w:type="gramStart"/>
       <w:r>
         <w:rPr>
           <w:rFonts w:ascii="Consolas" w:eastAsia="Times New Roman" w:hAnsi="Consolas" w:cs="Times New Roman"/>
@@ -1939,6 +2246,8 @@
         </w:rPr>
         <w:t>(</w:t>
       </w:r>
+      <w:proofErr w:type="spellStart"/>
+      <w:proofErr w:type="gramEnd"/>
       <w:r>
         <w:rPr>
           <w:rFonts w:ascii="Consolas" w:eastAsia="Times New Roman" w:hAnsi="Consolas" w:cs="Times New Roman"/>
@@ -1972,6 +2281,7 @@
         </w:rPr>
         <w:t>length</w:t>
       </w:r>
+      <w:proofErr w:type="spellEnd"/>
       <w:r>
         <w:rPr>
           <w:rFonts w:ascii="Consolas" w:eastAsia="Times New Roman" w:hAnsi="Consolas" w:cs="Times New Roman"/>
@@ -2109,6 +2419,7 @@
         </w:rPr>
         <w:t xml:space="preserve"> </w:t>
       </w:r>
+      <w:proofErr w:type="gramStart"/>
       <w:r>
         <w:rPr>
           <w:rFonts w:ascii="Consolas" w:eastAsia="Times New Roman" w:hAnsi="Consolas" w:cs="Times New Roman"/>
@@ -2131,6 +2442,7 @@
         </w:rPr>
         <w:t>(</w:t>
       </w:r>
+      <w:proofErr w:type="gramEnd"/>
       <w:r>
         <w:rPr>
           <w:rFonts w:ascii="Consolas" w:eastAsia="Times New Roman" w:hAnsi="Consolas" w:cs="Times New Roman"/>
@@ -2153,6 +2465,7 @@
         </w:rPr>
         <w:t xml:space="preserve">, </w:t>
       </w:r>
+      <w:proofErr w:type="spellStart"/>
       <w:r>
         <w:rPr>
           <w:rFonts w:ascii="Consolas" w:eastAsia="Times New Roman" w:hAnsi="Consolas" w:cs="Times New Roman"/>
@@ -2164,6 +2477,7 @@
         </w:rPr>
         <w:t>lastName</w:t>
       </w:r>
+      <w:proofErr w:type="spellEnd"/>
       <w:r>
         <w:rPr>
           <w:rFonts w:ascii="Consolas" w:eastAsia="Times New Roman" w:hAnsi="Consolas" w:cs="Times New Roman"/>
@@ -2247,6 +2561,7 @@
         </w:rPr>
         <w:t xml:space="preserve">    </w:t>
       </w:r>
+      <w:proofErr w:type="gramStart"/>
       <w:r>
         <w:rPr>
           <w:rFonts w:ascii="Consolas" w:eastAsia="Times New Roman" w:hAnsi="Consolas" w:cs="Times New Roman"/>
@@ -2291,6 +2606,7 @@
         </w:rPr>
         <w:t>(</w:t>
       </w:r>
+      <w:proofErr w:type="gramEnd"/>
       <w:r>
         <w:rPr>
           <w:rFonts w:ascii="Consolas" w:eastAsia="Times New Roman" w:hAnsi="Consolas" w:cs="Times New Roman"/>
@@ -2357,6 +2673,7 @@
         </w:rPr>
         <w:t>${</w:t>
       </w:r>
+      <w:proofErr w:type="spellStart"/>
       <w:r>
         <w:rPr>
           <w:rFonts w:ascii="Consolas" w:eastAsia="Times New Roman" w:hAnsi="Consolas" w:cs="Times New Roman"/>
@@ -2368,6 +2685,7 @@
         </w:rPr>
         <w:t>lastName</w:t>
       </w:r>
+      <w:proofErr w:type="spellEnd"/>
       <w:r>
         <w:rPr>
           <w:rFonts w:ascii="Consolas" w:eastAsia="Times New Roman" w:hAnsi="Consolas" w:cs="Times New Roman"/>
@@ -2479,6 +2797,7 @@
           <w14:ligatures w14:val="none"/>
         </w:rPr>
       </w:pPr>
+      <w:proofErr w:type="gramStart"/>
       <w:r>
         <w:rPr>
           <w:rFonts w:ascii="Consolas" w:eastAsia="Times New Roman" w:hAnsi="Consolas" w:cs="Times New Roman"/>
@@ -2501,6 +2820,7 @@
         </w:rPr>
         <w:t>(</w:t>
       </w:r>
+      <w:proofErr w:type="gramEnd"/>
       <w:r>
         <w:rPr>
           <w:rFonts w:ascii="Consolas" w:eastAsia="Times New Roman" w:hAnsi="Consolas" w:cs="Times New Roman"/>
@@ -2570,6 +2890,7 @@
           <w14:ligatures w14:val="none"/>
         </w:rPr>
       </w:pPr>
+      <w:proofErr w:type="gramStart"/>
       <w:r>
         <w:rPr>
           <w:rFonts w:ascii="Consolas" w:eastAsia="Times New Roman" w:hAnsi="Consolas" w:cs="Times New Roman"/>
@@ -2592,6 +2913,7 @@
         </w:rPr>
         <w:t>(</w:t>
       </w:r>
+      <w:proofErr w:type="gramEnd"/>
       <w:r>
         <w:rPr>
           <w:rFonts w:ascii="Consolas" w:eastAsia="Times New Roman" w:hAnsi="Consolas" w:cs="Times New Roman"/>
@@ -2901,6 +3223,7 @@
         </w:rPr>
         <w:t xml:space="preserve"> </w:t>
       </w:r>
+      <w:proofErr w:type="gramStart"/>
       <w:r>
         <w:rPr>
           <w:rFonts w:ascii="Consolas" w:eastAsia="Times New Roman" w:hAnsi="Consolas" w:cs="Times New Roman"/>
@@ -2923,6 +3246,7 @@
         </w:rPr>
         <w:t>;</w:t>
       </w:r>
+      <w:proofErr w:type="gramEnd"/>
     </w:p>
     <w:p>
       <w:pPr>
@@ -3042,6 +3366,7 @@
         </w:rPr>
         <w:t xml:space="preserve"> </w:t>
       </w:r>
+      <w:proofErr w:type="gramStart"/>
       <w:r>
         <w:rPr>
           <w:rFonts w:ascii="Consolas" w:eastAsia="Times New Roman" w:hAnsi="Consolas" w:cs="Times New Roman"/>
@@ -3064,6 +3389,7 @@
         </w:rPr>
         <w:t>(</w:t>
       </w:r>
+      <w:proofErr w:type="gramEnd"/>
       <w:r>
         <w:rPr>
           <w:rFonts w:ascii="Consolas" w:eastAsia="Times New Roman" w:hAnsi="Consolas" w:cs="Times New Roman"/>
@@ -3456,7 +3782,21 @@
         <w:rPr>
           <w:lang w:val="en-AU"/>
         </w:rPr>
-        <w:t xml:space="preserve"> i.e it allows you to eliminate redundant code.</w:t>
+        <w:t xml:space="preserve"> </w:t>
+      </w:r>
+      <w:proofErr w:type="spellStart"/>
+      <w:r>
+        <w:rPr>
+          <w:lang w:val="en-AU"/>
+        </w:rPr>
+        <w:t>i.e</w:t>
+      </w:r>
+      <w:proofErr w:type="spellEnd"/>
+      <w:r>
+        <w:rPr>
+          <w:lang w:val="en-AU"/>
+        </w:rPr>
+        <w:t xml:space="preserve"> it allows you to eliminate redundant code.</w:t>
       </w:r>
       <w:r>
         <w:rPr>
@@ -3905,7 +4245,31 @@
           <w:szCs w:val="21"/>
           <w14:ligatures w14:val="none"/>
         </w:rPr>
-        <w:t xml:space="preserve">//{}object literals syntax </w:t>
+        <w:t>/</w:t>
+      </w:r>
+      <w:proofErr w:type="gramStart"/>
+      <w:r>
+        <w:rPr>
+          <w:rFonts w:ascii="Consolas" w:eastAsia="Times New Roman" w:hAnsi="Consolas" w:cs="Times New Roman"/>
+          <w:color w:val="6A9955"/>
+          <w:kern w:val="0"/>
+          <w:sz w:val="21"/>
+          <w:szCs w:val="21"/>
+          <w14:ligatures w14:val="none"/>
+        </w:rPr>
+        <w:t>/{</w:t>
+      </w:r>
+      <w:proofErr w:type="gramEnd"/>
+      <w:r>
+        <w:rPr>
+          <w:rFonts w:ascii="Consolas" w:eastAsia="Times New Roman" w:hAnsi="Consolas" w:cs="Times New Roman"/>
+          <w:color w:val="6A9955"/>
+          <w:kern w:val="0"/>
+          <w:sz w:val="21"/>
+          <w:szCs w:val="21"/>
+          <w14:ligatures w14:val="none"/>
+        </w:rPr>
+        <w:t xml:space="preserve">}object literals syntax </w:t>
       </w:r>
     </w:p>
     <w:p>
@@ -4021,7 +4385,19 @@
           <w:szCs w:val="21"/>
           <w14:ligatures w14:val="none"/>
         </w:rPr>
-        <w:t xml:space="preserve"> { </w:t>
+        <w:t xml:space="preserve"> </w:t>
+      </w:r>
+      <w:proofErr w:type="gramStart"/>
+      <w:r>
+        <w:rPr>
+          <w:rFonts w:ascii="Consolas" w:eastAsia="Times New Roman" w:hAnsi="Consolas" w:cs="Times New Roman"/>
+          <w:color w:val="CCCCCC"/>
+          <w:kern w:val="0"/>
+          <w:sz w:val="21"/>
+          <w:szCs w:val="21"/>
+          <w14:ligatures w14:val="none"/>
+        </w:rPr>
+        <w:t xml:space="preserve">{ </w:t>
       </w:r>
       <w:r>
         <w:rPr>
@@ -4032,7 +4408,19 @@
           <w:szCs w:val="21"/>
           <w14:ligatures w14:val="none"/>
         </w:rPr>
-        <w:t>//properties</w:t>
+        <w:t>/</w:t>
+      </w:r>
+      <w:proofErr w:type="gramEnd"/>
+      <w:r>
+        <w:rPr>
+          <w:rFonts w:ascii="Consolas" w:eastAsia="Times New Roman" w:hAnsi="Consolas" w:cs="Times New Roman"/>
+          <w:color w:val="6A9955"/>
+          <w:kern w:val="0"/>
+          <w:sz w:val="21"/>
+          <w:szCs w:val="21"/>
+          <w14:ligatures w14:val="none"/>
+        </w:rPr>
+        <w:t>/properties</w:t>
       </w:r>
     </w:p>
     <w:p>
@@ -4264,7 +4652,19 @@
           <w:szCs w:val="21"/>
           <w14:ligatures w14:val="none"/>
         </w:rPr>
-        <w:t xml:space="preserve"> () { </w:t>
+        <w:t xml:space="preserve"> () </w:t>
+      </w:r>
+      <w:proofErr w:type="gramStart"/>
+      <w:r>
+        <w:rPr>
+          <w:rFonts w:ascii="Consolas" w:eastAsia="Times New Roman" w:hAnsi="Consolas" w:cs="Times New Roman"/>
+          <w:color w:val="CCCCCC"/>
+          <w:kern w:val="0"/>
+          <w:sz w:val="21"/>
+          <w:szCs w:val="21"/>
+          <w14:ligatures w14:val="none"/>
+        </w:rPr>
+        <w:t xml:space="preserve">{ </w:t>
       </w:r>
       <w:r>
         <w:rPr>
@@ -4275,7 +4675,19 @@
           <w:szCs w:val="21"/>
           <w14:ligatures w14:val="none"/>
         </w:rPr>
-        <w:t>//methods</w:t>
+        <w:t>/</w:t>
+      </w:r>
+      <w:proofErr w:type="gramEnd"/>
+      <w:r>
+        <w:rPr>
+          <w:rFonts w:ascii="Consolas" w:eastAsia="Times New Roman" w:hAnsi="Consolas" w:cs="Times New Roman"/>
+          <w:color w:val="6A9955"/>
+          <w:kern w:val="0"/>
+          <w:sz w:val="21"/>
+          <w:szCs w:val="21"/>
+          <w14:ligatures w14:val="none"/>
+        </w:rPr>
+        <w:t>/methods</w:t>
       </w:r>
     </w:p>
     <w:p>
@@ -4357,6 +4769,7 @@
         </w:rPr>
         <w:t>'draw'</w:t>
       </w:r>
+      <w:proofErr w:type="gramStart"/>
       <w:r>
         <w:rPr>
           <w:rFonts w:ascii="Consolas" w:eastAsia="Times New Roman" w:hAnsi="Consolas" w:cs="Times New Roman"/>
@@ -4368,6 +4781,7 @@
         </w:rPr>
         <w:t>);</w:t>
       </w:r>
+      <w:proofErr w:type="gramEnd"/>
     </w:p>
     <w:p>
       <w:pPr>
@@ -4446,6 +4860,8 @@
           <w14:ligatures w14:val="none"/>
         </w:rPr>
       </w:pPr>
+      <w:proofErr w:type="spellStart"/>
+      <w:proofErr w:type="gramStart"/>
       <w:r>
         <w:rPr>
           <w:rFonts w:ascii="Consolas" w:eastAsia="Times New Roman" w:hAnsi="Consolas" w:cs="Times New Roman"/>
@@ -4479,6 +4895,8 @@
         </w:rPr>
         <w:t>draw</w:t>
       </w:r>
+      <w:proofErr w:type="spellEnd"/>
+      <w:proofErr w:type="gramEnd"/>
       <w:r>
         <w:rPr>
           <w:rFonts w:ascii="Consolas" w:eastAsia="Times New Roman" w:hAnsi="Consolas" w:cs="Times New Roman"/>
@@ -4659,6 +5077,7 @@
         </w:rPr>
         <w:t xml:space="preserve"> </w:t>
       </w:r>
+      <w:proofErr w:type="spellStart"/>
       <w:r>
         <w:rPr>
           <w:rFonts w:ascii="Consolas" w:eastAsia="Times New Roman" w:hAnsi="Consolas" w:cs="Times New Roman"/>
@@ -4670,6 +5089,7 @@
         </w:rPr>
         <w:t>createCircle</w:t>
       </w:r>
+      <w:proofErr w:type="spellEnd"/>
       <w:r>
         <w:rPr>
           <w:rFonts w:ascii="Consolas" w:eastAsia="Times New Roman" w:hAnsi="Consolas" w:cs="Times New Roman"/>
@@ -4760,7 +5180,31 @@
           <w:szCs w:val="21"/>
           <w14:ligatures w14:val="none"/>
         </w:rPr>
-        <w:t xml:space="preserve">//{}object literals syntax </w:t>
+        <w:t>/</w:t>
+      </w:r>
+      <w:proofErr w:type="gramStart"/>
+      <w:r>
+        <w:rPr>
+          <w:rFonts w:ascii="Consolas" w:eastAsia="Times New Roman" w:hAnsi="Consolas" w:cs="Times New Roman"/>
+          <w:color w:val="6A9955"/>
+          <w:kern w:val="0"/>
+          <w:sz w:val="21"/>
+          <w:szCs w:val="21"/>
+          <w14:ligatures w14:val="none"/>
+        </w:rPr>
+        <w:t>/{</w:t>
+      </w:r>
+      <w:proofErr w:type="gramEnd"/>
+      <w:r>
+        <w:rPr>
+          <w:rFonts w:ascii="Consolas" w:eastAsia="Times New Roman" w:hAnsi="Consolas" w:cs="Times New Roman"/>
+          <w:color w:val="6A9955"/>
+          <w:kern w:val="0"/>
+          <w:sz w:val="21"/>
+          <w:szCs w:val="21"/>
+          <w14:ligatures w14:val="none"/>
+        </w:rPr>
+        <w:t xml:space="preserve">}object literals syntax </w:t>
       </w:r>
     </w:p>
     <w:p>
@@ -4819,8 +5263,21 @@
           <w:szCs w:val="21"/>
           <w14:ligatures w14:val="none"/>
         </w:rPr>
-        <w:t>//ES6-&gt; radius: radius if key and value are same remove noise</w:t>
-      </w:r>
+        <w:t xml:space="preserve">//ES6-&gt; radius: radius if key and value are same remove </w:t>
+      </w:r>
+      <w:proofErr w:type="gramStart"/>
+      <w:r>
+        <w:rPr>
+          <w:rFonts w:ascii="Consolas" w:eastAsia="Times New Roman" w:hAnsi="Consolas" w:cs="Times New Roman"/>
+          <w:color w:val="6A9955"/>
+          <w:kern w:val="0"/>
+          <w:sz w:val="21"/>
+          <w:szCs w:val="21"/>
+          <w14:ligatures w14:val="none"/>
+        </w:rPr>
+        <w:t>noise</w:t>
+      </w:r>
+      <w:proofErr w:type="gramEnd"/>
     </w:p>
     <w:p>
       <w:pPr>
@@ -4900,7 +5357,19 @@
           <w:szCs w:val="21"/>
           <w14:ligatures w14:val="none"/>
         </w:rPr>
-        <w:t xml:space="preserve"> () { </w:t>
+        <w:t xml:space="preserve"> () </w:t>
+      </w:r>
+      <w:proofErr w:type="gramStart"/>
+      <w:r>
+        <w:rPr>
+          <w:rFonts w:ascii="Consolas" w:eastAsia="Times New Roman" w:hAnsi="Consolas" w:cs="Times New Roman"/>
+          <w:color w:val="CCCCCC"/>
+          <w:kern w:val="0"/>
+          <w:sz w:val="21"/>
+          <w:szCs w:val="21"/>
+          <w14:ligatures w14:val="none"/>
+        </w:rPr>
+        <w:t xml:space="preserve">{ </w:t>
       </w:r>
       <w:r>
         <w:rPr>
@@ -4911,7 +5380,19 @@
           <w:szCs w:val="21"/>
           <w14:ligatures w14:val="none"/>
         </w:rPr>
-        <w:t>//methods</w:t>
+        <w:t>/</w:t>
+      </w:r>
+      <w:proofErr w:type="gramEnd"/>
+      <w:r>
+        <w:rPr>
+          <w:rFonts w:ascii="Consolas" w:eastAsia="Times New Roman" w:hAnsi="Consolas" w:cs="Times New Roman"/>
+          <w:color w:val="6A9955"/>
+          <w:kern w:val="0"/>
+          <w:sz w:val="21"/>
+          <w:szCs w:val="21"/>
+          <w14:ligatures w14:val="none"/>
+        </w:rPr>
+        <w:t>/methods</w:t>
       </w:r>
     </w:p>
     <w:p>
@@ -4994,6 +5475,7 @@
         </w:rPr>
         <w:t>'draw'</w:t>
       </w:r>
+      <w:proofErr w:type="gramStart"/>
       <w:r>
         <w:rPr>
           <w:rFonts w:ascii="Consolas" w:eastAsia="Times New Roman" w:hAnsi="Consolas" w:cs="Times New Roman"/>
@@ -5005,6 +5487,7 @@
         </w:rPr>
         <w:t>);</w:t>
       </w:r>
+      <w:proofErr w:type="gramEnd"/>
     </w:p>
     <w:p>
       <w:pPr>
@@ -5190,6 +5673,8 @@
         </w:rPr>
         <w:t xml:space="preserve"> </w:t>
       </w:r>
+      <w:proofErr w:type="spellStart"/>
+      <w:proofErr w:type="gramStart"/>
       <w:r>
         <w:rPr>
           <w:rFonts w:ascii="Consolas" w:eastAsia="Times New Roman" w:hAnsi="Consolas" w:cs="Times New Roman"/>
@@ -5201,6 +5686,7 @@
         </w:rPr>
         <w:t>createCircle</w:t>
       </w:r>
+      <w:proofErr w:type="spellEnd"/>
       <w:r>
         <w:rPr>
           <w:rFonts w:ascii="Consolas" w:eastAsia="Times New Roman" w:hAnsi="Consolas" w:cs="Times New Roman"/>
@@ -5212,6 +5698,7 @@
         </w:rPr>
         <w:t>(</w:t>
       </w:r>
+      <w:proofErr w:type="gramEnd"/>
       <w:r>
         <w:rPr>
           <w:rFonts w:ascii="Consolas" w:eastAsia="Times New Roman" w:hAnsi="Consolas" w:cs="Times New Roman"/>
@@ -5255,6 +5742,8 @@
           <w:lang w:val="en-AU"/>
         </w:rPr>
       </w:pPr>
+      <w:proofErr w:type="spellStart"/>
+      <w:proofErr w:type="gramStart"/>
       <w:r>
         <w:rPr>
           <w:rFonts w:ascii="Consolas" w:eastAsia="Times New Roman" w:hAnsi="Consolas" w:cs="Times New Roman"/>
@@ -5288,6 +5777,8 @@
         </w:rPr>
         <w:t>draw</w:t>
       </w:r>
+      <w:proofErr w:type="spellEnd"/>
+      <w:proofErr w:type="gramEnd"/>
       <w:r>
         <w:rPr>
           <w:rFonts w:ascii="Consolas" w:eastAsia="Times New Roman" w:hAnsi="Consolas" w:cs="Times New Roman"/>
@@ -5501,6 +5992,7 @@
         </w:rPr>
         <w:t xml:space="preserve">    </w:t>
       </w:r>
+      <w:proofErr w:type="gramStart"/>
       <w:r>
         <w:rPr>
           <w:rFonts w:ascii="Consolas" w:eastAsia="Times New Roman" w:hAnsi="Consolas" w:cs="Times New Roman"/>
@@ -5545,6 +6037,7 @@
         </w:rPr>
         <w:t>(</w:t>
       </w:r>
+      <w:proofErr w:type="gramEnd"/>
       <w:r>
         <w:rPr>
           <w:rFonts w:ascii="Consolas" w:eastAsia="Times New Roman" w:hAnsi="Consolas" w:cs="Times New Roman"/>
@@ -5614,6 +6107,8 @@
         </w:rPr>
         <w:t xml:space="preserve">    </w:t>
       </w:r>
+      <w:proofErr w:type="spellStart"/>
+      <w:proofErr w:type="gramStart"/>
       <w:r>
         <w:rPr>
           <w:rFonts w:ascii="Consolas" w:eastAsia="Times New Roman" w:hAnsi="Consolas" w:cs="Times New Roman"/>
@@ -5647,6 +6142,8 @@
         </w:rPr>
         <w:t>radius</w:t>
       </w:r>
+      <w:proofErr w:type="spellEnd"/>
+      <w:proofErr w:type="gramEnd"/>
       <w:r>
         <w:rPr>
           <w:rFonts w:ascii="Consolas" w:eastAsia="Times New Roman" w:hAnsi="Consolas" w:cs="Times New Roman"/>
@@ -5727,6 +6224,8 @@
         </w:rPr>
         <w:t xml:space="preserve">    </w:t>
       </w:r>
+      <w:proofErr w:type="spellStart"/>
+      <w:proofErr w:type="gramStart"/>
       <w:r>
         <w:rPr>
           <w:rFonts w:ascii="Consolas" w:eastAsia="Times New Roman" w:hAnsi="Consolas" w:cs="Times New Roman"/>
@@ -5760,6 +6259,8 @@
         </w:rPr>
         <w:t>draw</w:t>
       </w:r>
+      <w:proofErr w:type="spellEnd"/>
+      <w:proofErr w:type="gramEnd"/>
       <w:r>
         <w:rPr>
           <w:rFonts w:ascii="Consolas" w:eastAsia="Times New Roman" w:hAnsi="Consolas" w:cs="Times New Roman"/>
@@ -5895,6 +6396,7 @@
         </w:rPr>
         <w:t>'draw'</w:t>
       </w:r>
+      <w:proofErr w:type="gramStart"/>
       <w:r>
         <w:rPr>
           <w:rFonts w:ascii="Consolas" w:eastAsia="Times New Roman" w:hAnsi="Consolas" w:cs="Times New Roman"/>
@@ -5906,6 +6408,7 @@
         </w:rPr>
         <w:t>);</w:t>
       </w:r>
+      <w:proofErr w:type="gramEnd"/>
     </w:p>
     <w:p>
       <w:pPr>
@@ -6072,6 +6575,7 @@
         </w:rPr>
         <w:t xml:space="preserve"> </w:t>
       </w:r>
+      <w:proofErr w:type="gramStart"/>
       <w:r>
         <w:rPr>
           <w:rFonts w:ascii="Consolas" w:eastAsia="Times New Roman" w:hAnsi="Consolas" w:cs="Times New Roman"/>
@@ -6094,6 +6598,7 @@
         </w:rPr>
         <w:t>(</w:t>
       </w:r>
+      <w:proofErr w:type="gramEnd"/>
       <w:r>
         <w:rPr>
           <w:rFonts w:ascii="Consolas" w:eastAsia="Times New Roman" w:hAnsi="Consolas" w:cs="Times New Roman"/>
@@ -6164,7 +6669,31 @@
           <w:szCs w:val="21"/>
           <w14:ligatures w14:val="none"/>
         </w:rPr>
-        <w:t>// it will create empty object ,(Circle {})</w:t>
+        <w:t xml:space="preserve">// it will create empty </w:t>
+      </w:r>
+      <w:proofErr w:type="gramStart"/>
+      <w:r>
+        <w:rPr>
+          <w:rFonts w:ascii="Consolas" w:eastAsia="Times New Roman" w:hAnsi="Consolas" w:cs="Times New Roman"/>
+          <w:color w:val="6A9955"/>
+          <w:kern w:val="0"/>
+          <w:sz w:val="21"/>
+          <w:szCs w:val="21"/>
+          <w14:ligatures w14:val="none"/>
+        </w:rPr>
+        <w:t>object ,</w:t>
+      </w:r>
+      <w:proofErr w:type="gramEnd"/>
+      <w:r>
+        <w:rPr>
+          <w:rFonts w:ascii="Consolas" w:eastAsia="Times New Roman" w:hAnsi="Consolas" w:cs="Times New Roman"/>
+          <w:color w:val="6A9955"/>
+          <w:kern w:val="0"/>
+          <w:sz w:val="21"/>
+          <w:szCs w:val="21"/>
+          <w14:ligatures w14:val="none"/>
+        </w:rPr>
+        <w:t>(Circle {})</w:t>
       </w:r>
     </w:p>
     <w:p>
@@ -6214,7 +6743,31 @@
           <w:szCs w:val="21"/>
           <w14:ligatures w14:val="none"/>
         </w:rPr>
-        <w:t>// Finally it will return that object from this(Circle()) function</w:t>
+        <w:t xml:space="preserve">// Finally it will return that object from </w:t>
+      </w:r>
+      <w:proofErr w:type="gramStart"/>
+      <w:r>
+        <w:rPr>
+          <w:rFonts w:ascii="Consolas" w:eastAsia="Times New Roman" w:hAnsi="Consolas" w:cs="Times New Roman"/>
+          <w:color w:val="6A9955"/>
+          <w:kern w:val="0"/>
+          <w:sz w:val="21"/>
+          <w:szCs w:val="21"/>
+          <w14:ligatures w14:val="none"/>
+        </w:rPr>
+        <w:t>this(</w:t>
+      </w:r>
+      <w:proofErr w:type="gramEnd"/>
+      <w:r>
+        <w:rPr>
+          <w:rFonts w:ascii="Consolas" w:eastAsia="Times New Roman" w:hAnsi="Consolas" w:cs="Times New Roman"/>
+          <w:color w:val="6A9955"/>
+          <w:kern w:val="0"/>
+          <w:sz w:val="21"/>
+          <w:szCs w:val="21"/>
+          <w14:ligatures w14:val="none"/>
+        </w:rPr>
+        <w:t>Circle()) function</w:t>
       </w:r>
     </w:p>
     <w:p>
@@ -6235,8 +6788,16 @@
         <w:rPr>
           <w:lang w:val="en-AU"/>
         </w:rPr>
-        <w:t>Functions are object</w:t>
-      </w:r>
+        <w:t xml:space="preserve">Functions are </w:t>
+      </w:r>
+      <w:proofErr w:type="gramStart"/>
+      <w:r>
+        <w:rPr>
+          <w:lang w:val="en-AU"/>
+        </w:rPr>
+        <w:t>object</w:t>
+      </w:r>
+      <w:proofErr w:type="gramEnd"/>
     </w:p>
     <w:p>
       <w:pPr>
@@ -6319,7 +6880,299 @@
         <w:rPr>
           <w:lang w:val="en-AU"/>
         </w:rPr>
-        <w:t>Primitives and reference types</w:t>
+        <w:t>Primitives</w:t>
+      </w:r>
+      <w:r>
+        <w:rPr>
+          <w:lang w:val="en-AU"/>
+        </w:rPr>
+        <w:t xml:space="preserve"> (Value Types)</w:t>
+      </w:r>
+      <w:r>
+        <w:rPr>
+          <w:lang w:val="en-AU"/>
+        </w:rPr>
+        <w:t xml:space="preserve"> and reference types</w:t>
+      </w:r>
+    </w:p>
+    <w:p>
+      <w:pPr>
+        <w:ind w:left="720"/>
+        <w:rPr>
+          <w:lang w:val="en-AU"/>
+        </w:rPr>
+      </w:pPr>
+      <w:r>
+        <w:rPr>
+          <w:lang w:val="en-AU"/>
+        </w:rPr>
+        <w:t>Primitives are copied by their value.</w:t>
+      </w:r>
+    </w:p>
+    <w:p>
+      <w:pPr>
+        <w:ind w:left="720"/>
+        <w:rPr>
+          <w:lang w:val="en-AU"/>
+        </w:rPr>
+      </w:pPr>
+      <w:r>
+        <w:rPr>
+          <w:lang w:val="en-AU"/>
+        </w:rPr>
+        <w:t>Objects are copied by their reference.</w:t>
+      </w:r>
+    </w:p>
+    <w:p>
+      <w:pPr>
+        <w:pStyle w:val="ListParagraph"/>
+        <w:numPr>
+          <w:ilvl w:val="0"/>
+          <w:numId w:val="5"/>
+        </w:numPr>
+        <w:ind w:left="1440"/>
+        <w:rPr>
+          <w:lang w:val="en-AU"/>
+        </w:rPr>
+      </w:pPr>
+      <w:r>
+        <w:rPr>
+          <w:lang w:val="en-AU"/>
+        </w:rPr>
+        <w:t>Value Types:</w:t>
+      </w:r>
+    </w:p>
+    <w:p>
+      <w:pPr>
+        <w:pStyle w:val="ListParagraph"/>
+        <w:numPr>
+          <w:ilvl w:val="1"/>
+          <w:numId w:val="5"/>
+        </w:numPr>
+        <w:ind w:left="2160"/>
+        <w:rPr>
+          <w:lang w:val="en-AU"/>
+        </w:rPr>
+      </w:pPr>
+      <w:r>
+        <w:rPr>
+          <w:lang w:val="en-AU"/>
+        </w:rPr>
+        <w:t>Number</w:t>
+      </w:r>
+    </w:p>
+    <w:p>
+      <w:pPr>
+        <w:pStyle w:val="ListParagraph"/>
+        <w:numPr>
+          <w:ilvl w:val="1"/>
+          <w:numId w:val="5"/>
+        </w:numPr>
+        <w:ind w:left="2160"/>
+        <w:rPr>
+          <w:lang w:val="en-AU"/>
+        </w:rPr>
+      </w:pPr>
+      <w:r>
+        <w:rPr>
+          <w:lang w:val="en-AU"/>
+        </w:rPr>
+        <w:t>String</w:t>
+      </w:r>
+    </w:p>
+    <w:p>
+      <w:pPr>
+        <w:pStyle w:val="ListParagraph"/>
+        <w:numPr>
+          <w:ilvl w:val="1"/>
+          <w:numId w:val="5"/>
+        </w:numPr>
+        <w:ind w:left="2160"/>
+        <w:rPr>
+          <w:lang w:val="en-AU"/>
+        </w:rPr>
+      </w:pPr>
+      <w:r>
+        <w:rPr>
+          <w:lang w:val="en-AU"/>
+        </w:rPr>
+        <w:t>Boolean</w:t>
+      </w:r>
+    </w:p>
+    <w:p>
+      <w:pPr>
+        <w:pStyle w:val="ListParagraph"/>
+        <w:numPr>
+          <w:ilvl w:val="1"/>
+          <w:numId w:val="5"/>
+        </w:numPr>
+        <w:ind w:left="2160"/>
+        <w:rPr>
+          <w:lang w:val="en-AU"/>
+        </w:rPr>
+      </w:pPr>
+      <w:r>
+        <w:rPr>
+          <w:lang w:val="en-AU"/>
+        </w:rPr>
+        <w:t>Symbol</w:t>
+      </w:r>
+    </w:p>
+    <w:p>
+      <w:pPr>
+        <w:pStyle w:val="ListParagraph"/>
+        <w:numPr>
+          <w:ilvl w:val="1"/>
+          <w:numId w:val="5"/>
+        </w:numPr>
+        <w:ind w:left="2160"/>
+        <w:rPr>
+          <w:lang w:val="en-AU"/>
+        </w:rPr>
+      </w:pPr>
+      <w:r>
+        <w:rPr>
+          <w:lang w:val="en-AU"/>
+        </w:rPr>
+        <w:t>undefined</w:t>
+      </w:r>
+    </w:p>
+    <w:p>
+      <w:pPr>
+        <w:pStyle w:val="ListParagraph"/>
+        <w:numPr>
+          <w:ilvl w:val="1"/>
+          <w:numId w:val="5"/>
+        </w:numPr>
+        <w:ind w:left="2160"/>
+        <w:rPr>
+          <w:lang w:val="en-AU"/>
+        </w:rPr>
+      </w:pPr>
+      <w:r>
+        <w:rPr>
+          <w:lang w:val="en-AU"/>
+        </w:rPr>
+        <w:t>null</w:t>
+      </w:r>
+    </w:p>
+    <w:p>
+      <w:pPr>
+        <w:pStyle w:val="ListParagraph"/>
+        <w:numPr>
+          <w:ilvl w:val="0"/>
+          <w:numId w:val="5"/>
+        </w:numPr>
+        <w:ind w:left="1440"/>
+        <w:rPr>
+          <w:lang w:val="en-AU"/>
+        </w:rPr>
+      </w:pPr>
+      <w:r>
+        <w:rPr>
+          <w:lang w:val="en-AU"/>
+        </w:rPr>
+        <w:lastRenderedPageBreak/>
+        <w:t>Reference Types:</w:t>
+      </w:r>
+    </w:p>
+    <w:p>
+      <w:pPr>
+        <w:pStyle w:val="ListParagraph"/>
+        <w:numPr>
+          <w:ilvl w:val="1"/>
+          <w:numId w:val="5"/>
+        </w:numPr>
+        <w:ind w:left="2160"/>
+        <w:rPr>
+          <w:lang w:val="en-AU"/>
+        </w:rPr>
+      </w:pPr>
+      <w:r>
+        <w:rPr>
+          <w:lang w:val="en-AU"/>
+        </w:rPr>
+        <w:t>Object</w:t>
+      </w:r>
+    </w:p>
+    <w:p>
+      <w:pPr>
+        <w:pStyle w:val="ListParagraph"/>
+        <w:numPr>
+          <w:ilvl w:val="1"/>
+          <w:numId w:val="5"/>
+        </w:numPr>
+        <w:ind w:left="2160"/>
+        <w:rPr>
+          <w:lang w:val="en-AU"/>
+        </w:rPr>
+      </w:pPr>
+      <w:r>
+        <w:rPr>
+          <w:lang w:val="en-AU"/>
+        </w:rPr>
+        <w:t>Function</w:t>
+      </w:r>
+    </w:p>
+    <w:p>
+      <w:pPr>
+        <w:pStyle w:val="ListParagraph"/>
+        <w:numPr>
+          <w:ilvl w:val="1"/>
+          <w:numId w:val="5"/>
+        </w:numPr>
+        <w:ind w:left="2160"/>
+        <w:rPr>
+          <w:lang w:val="en-AU"/>
+        </w:rPr>
+      </w:pPr>
+      <w:r>
+        <w:rPr>
+          <w:lang w:val="en-AU"/>
+        </w:rPr>
+        <w:t>Array</w:t>
+      </w:r>
+    </w:p>
+    <w:p>
+      <w:pPr>
+        <w:pStyle w:val="ListParagraph"/>
+        <w:numPr>
+          <w:ilvl w:val="0"/>
+          <w:numId w:val="5"/>
+        </w:numPr>
+        <w:rPr>
+          <w:lang w:val="en-AU"/>
+        </w:rPr>
+      </w:pPr>
+    </w:p>
+    <w:p>
+      <w:pPr>
+        <w:pStyle w:val="ListParagraph"/>
+        <w:ind w:left="0"/>
+        <w:rPr>
+          <w:lang w:val="en-AU"/>
+        </w:rPr>
+      </w:pPr>
+    </w:p>
+    <w:p>
+      <w:pPr>
+        <w:rPr>
+          <w:lang w:val="en-AU"/>
+        </w:rPr>
+      </w:pPr>
+    </w:p>
+    <w:p>
+      <w:pPr>
+        <w:pStyle w:val="Heading3"/>
+        <w:rPr>
+          <w:lang w:val="en-AU"/>
+        </w:rPr>
+      </w:pPr>
+      <w:r>
+        <w:rPr>
+          <w:lang w:val="en-AU"/>
+        </w:rPr>
+        <w:t>Working with properties</w:t>
       </w:r>
     </w:p>
     <w:p>
@@ -6346,7 +7199,7 @@
         <w:rPr>
           <w:lang w:val="en-AU"/>
         </w:rPr>
-        <w:t>Working with properties</w:t>
+        <w:t>Private Properties</w:t>
       </w:r>
     </w:p>
     <w:p>
@@ -6373,34 +7226,6 @@
         <w:rPr>
           <w:lang w:val="en-AU"/>
         </w:rPr>
-        <w:t>Private Properties</w:t>
-      </w:r>
-    </w:p>
-    <w:p>
-      <w:pPr>
-        <w:rPr>
-          <w:lang w:val="en-AU"/>
-        </w:rPr>
-      </w:pPr>
-      <w:r>
-        <w:rPr>
-          <w:lang w:val="en-AU"/>
-        </w:rPr>
-        <w:t>Encapsulation is a bundling of the data and methods that operates on the data within one unit or class and hiding the values or state of an object inside the class. (Reduce complexity and increase reusability)</w:t>
-      </w:r>
-    </w:p>
-    <w:p>
-      <w:pPr>
-        <w:pStyle w:val="Heading3"/>
-        <w:rPr>
-          <w:lang w:val="en-AU"/>
-        </w:rPr>
-      </w:pPr>
-      <w:r>
-        <w:rPr>
-          <w:lang w:val="en-AU"/>
-        </w:rPr>
-        <w:lastRenderedPageBreak/>
         <w:t>Getters and Setters</w:t>
       </w:r>
     </w:p>
@@ -6432,7 +7257,7 @@
   <w:abstractNum w:abstractNumId="0" w15:restartNumberingAfterBreak="0">
     <w:nsid w:val="384B5724"/>
     <w:multiLevelType w:val="hybridMultilevel"/>
-    <w:tmpl w:val="DBEEC840"/>
+    <w:tmpl w:val="FE0CBBA6"/>
     <w:lvl w:ilvl="0" w:tplc="04090001">
       <w:start w:val="1"/>
       <w:numFmt w:val="bullet"/>
@@ -6445,7 +7270,7 @@
         <w:rFonts w:ascii="Symbol" w:hAnsi="Symbol" w:hint="default"/>
       </w:rPr>
     </w:lvl>
-    <w:lvl w:ilvl="1" w:tplc="04090003" w:tentative="1">
+    <w:lvl w:ilvl="1" w:tplc="04090003">
       <w:start w:val="1"/>
       <w:numFmt w:val="bullet"/>
       <w:lvlText w:val="o"/>

</xml_diff>

<commit_message>
Abstraction, Private properties and Methods
</commit_message>
<xml_diff>
--- a/documents.docx
+++ b/documents.docx
@@ -151,8 +151,16 @@
         <w:rPr>
           <w:lang w:val="en-AU"/>
         </w:rPr>
-        <w:t>Cannot be a reserved keyword</w:t>
-      </w:r>
+        <w:t xml:space="preserve">Cannot be a reserved </w:t>
+      </w:r>
+      <w:proofErr w:type="gramStart"/>
+      <w:r>
+        <w:rPr>
+          <w:lang w:val="en-AU"/>
+        </w:rPr>
+        <w:t>keyword</w:t>
+      </w:r>
+      <w:proofErr w:type="gramEnd"/>
     </w:p>
     <w:p>
       <w:pPr>
@@ -169,8 +177,16 @@
         <w:rPr>
           <w:lang w:val="en-AU"/>
         </w:rPr>
-        <w:t>Should be meaningful</w:t>
-      </w:r>
+        <w:t xml:space="preserve">Should be </w:t>
+      </w:r>
+      <w:proofErr w:type="gramStart"/>
+      <w:r>
+        <w:rPr>
+          <w:lang w:val="en-AU"/>
+        </w:rPr>
+        <w:t>meaningful</w:t>
+      </w:r>
+      <w:proofErr w:type="gramEnd"/>
     </w:p>
     <w:p>
       <w:pPr>
@@ -187,8 +203,16 @@
         <w:rPr>
           <w:lang w:val="en-AU"/>
         </w:rPr>
-        <w:t>Cannot start with a number</w:t>
-      </w:r>
+        <w:t xml:space="preserve">Cannot start with a </w:t>
+      </w:r>
+      <w:proofErr w:type="gramStart"/>
+      <w:r>
+        <w:rPr>
+          <w:lang w:val="en-AU"/>
+        </w:rPr>
+        <w:t>number</w:t>
+      </w:r>
+      <w:proofErr w:type="gramEnd"/>
     </w:p>
     <w:p>
       <w:pPr>
@@ -205,8 +229,16 @@
         <w:rPr>
           <w:lang w:val="en-AU"/>
         </w:rPr>
-        <w:t>Cannot contain a space or hyphen</w:t>
-      </w:r>
+        <w:t xml:space="preserve">Cannot contain a space or </w:t>
+      </w:r>
+      <w:proofErr w:type="gramStart"/>
+      <w:r>
+        <w:rPr>
+          <w:lang w:val="en-AU"/>
+        </w:rPr>
+        <w:t>hyphen</w:t>
+      </w:r>
+      <w:proofErr w:type="gramEnd"/>
     </w:p>
     <w:p>
       <w:pPr>
@@ -229,7 +261,21 @@
         <w:rPr>
           <w:lang w:val="en-AU"/>
         </w:rPr>
-        <w:t xml:space="preserve"> (firstName)</w:t>
+        <w:t xml:space="preserve"> (</w:t>
+      </w:r>
+      <w:proofErr w:type="spellStart"/>
+      <w:r>
+        <w:rPr>
+          <w:lang w:val="en-AU"/>
+        </w:rPr>
+        <w:t>firstName</w:t>
+      </w:r>
+      <w:proofErr w:type="spellEnd"/>
+      <w:r>
+        <w:rPr>
+          <w:lang w:val="en-AU"/>
+        </w:rPr>
+        <w:t>)</w:t>
       </w:r>
       <w:r>
         <w:rPr>
@@ -259,7 +305,35 @@
         <w:rPr>
           <w:lang w:val="en-AU"/>
         </w:rPr>
-        <w:t>Are case-sensitive(so the above firstName and FirstName are different)</w:t>
+        <w:t>Are case-</w:t>
+      </w:r>
+      <w:proofErr w:type="gramStart"/>
+      <w:r>
+        <w:rPr>
+          <w:lang w:val="en-AU"/>
+        </w:rPr>
+        <w:t>sensitive(</w:t>
+      </w:r>
+      <w:proofErr w:type="gramEnd"/>
+      <w:r>
+        <w:rPr>
+          <w:lang w:val="en-AU"/>
+        </w:rPr>
+        <w:t xml:space="preserve">so the above </w:t>
+      </w:r>
+      <w:proofErr w:type="spellStart"/>
+      <w:r>
+        <w:rPr>
+          <w:lang w:val="en-AU"/>
+        </w:rPr>
+        <w:t>firstName</w:t>
+      </w:r>
+      <w:proofErr w:type="spellEnd"/>
+      <w:r>
+        <w:rPr>
+          <w:lang w:val="en-AU"/>
+        </w:rPr>
+        <w:t xml:space="preserve"> and FirstName are different)</w:t>
       </w:r>
     </w:p>
     <w:p>
@@ -277,8 +351,16 @@
         <w:rPr>
           <w:lang w:val="en-AU"/>
         </w:rPr>
-        <w:t>Multiple variables define</w:t>
-      </w:r>
+        <w:t xml:space="preserve">Multiple variables </w:t>
+      </w:r>
+      <w:proofErr w:type="gramStart"/>
+      <w:r>
+        <w:rPr>
+          <w:lang w:val="en-AU"/>
+        </w:rPr>
+        <w:t>define</w:t>
+      </w:r>
+      <w:proofErr w:type="gramEnd"/>
     </w:p>
     <w:p>
       <w:pPr>
@@ -295,8 +377,38 @@
         <w:rPr>
           <w:lang w:val="en-AU"/>
         </w:rPr>
-        <w:t>let firstName, lastName;</w:t>
-      </w:r>
+        <w:t xml:space="preserve">let </w:t>
+      </w:r>
+      <w:proofErr w:type="spellStart"/>
+      <w:r>
+        <w:rPr>
+          <w:lang w:val="en-AU"/>
+        </w:rPr>
+        <w:t>firstName</w:t>
+      </w:r>
+      <w:proofErr w:type="spellEnd"/>
+      <w:r>
+        <w:rPr>
+          <w:lang w:val="en-AU"/>
+        </w:rPr>
+        <w:t xml:space="preserve">, </w:t>
+      </w:r>
+      <w:proofErr w:type="spellStart"/>
+      <w:proofErr w:type="gramStart"/>
+      <w:r>
+        <w:rPr>
+          <w:lang w:val="en-AU"/>
+        </w:rPr>
+        <w:t>lastName</w:t>
+      </w:r>
+      <w:proofErr w:type="spellEnd"/>
+      <w:r>
+        <w:rPr>
+          <w:lang w:val="en-AU"/>
+        </w:rPr>
+        <w:t>;</w:t>
+      </w:r>
+      <w:proofErr w:type="gramEnd"/>
     </w:p>
     <w:p>
       <w:pPr>
@@ -331,8 +443,18 @@
         <w:rPr>
           <w:lang w:val="en-AU"/>
         </w:rPr>
-        <w:t>let firstName</w:t>
-      </w:r>
+        <w:t xml:space="preserve">let </w:t>
+      </w:r>
+      <w:proofErr w:type="spellStart"/>
+      <w:proofErr w:type="gramStart"/>
+      <w:r>
+        <w:rPr>
+          <w:lang w:val="en-AU"/>
+        </w:rPr>
+        <w:t>firstName</w:t>
+      </w:r>
+      <w:proofErr w:type="spellEnd"/>
+      <w:proofErr w:type="gramEnd"/>
     </w:p>
     <w:p>
       <w:pPr>
@@ -349,8 +471,18 @@
         <w:rPr>
           <w:lang w:val="en-AU"/>
         </w:rPr>
-        <w:t>let lastName</w:t>
-      </w:r>
+        <w:t xml:space="preserve">let </w:t>
+      </w:r>
+      <w:proofErr w:type="spellStart"/>
+      <w:proofErr w:type="gramStart"/>
+      <w:r>
+        <w:rPr>
+          <w:lang w:val="en-AU"/>
+        </w:rPr>
+        <w:t>lastName</w:t>
+      </w:r>
+      <w:proofErr w:type="spellEnd"/>
+      <w:proofErr w:type="gramEnd"/>
     </w:p>
     <w:p>
       <w:pPr>
@@ -367,8 +499,24 @@
         <w:rPr>
           <w:lang w:val="en-AU"/>
         </w:rPr>
-        <w:t>Assigning variables with const and changing later will make TypeError;</w:t>
-      </w:r>
+        <w:t xml:space="preserve">Assigning variables with const and changing later will make </w:t>
+      </w:r>
+      <w:proofErr w:type="spellStart"/>
+      <w:proofErr w:type="gramStart"/>
+      <w:r>
+        <w:rPr>
+          <w:lang w:val="en-AU"/>
+        </w:rPr>
+        <w:t>TypeError</w:t>
+      </w:r>
+      <w:proofErr w:type="spellEnd"/>
+      <w:r>
+        <w:rPr>
+          <w:lang w:val="en-AU"/>
+        </w:rPr>
+        <w:t>;</w:t>
+      </w:r>
+      <w:proofErr w:type="gramEnd"/>
     </w:p>
     <w:p>
       <w:pPr>
@@ -385,8 +533,16 @@
         <w:rPr>
           <w:lang w:val="en-AU"/>
         </w:rPr>
-        <w:t>const stats = 4;</w:t>
-      </w:r>
+        <w:t xml:space="preserve">const stats = </w:t>
+      </w:r>
+      <w:proofErr w:type="gramStart"/>
+      <w:r>
+        <w:rPr>
+          <w:lang w:val="en-AU"/>
+        </w:rPr>
+        <w:t>4;</w:t>
+      </w:r>
+      <w:proofErr w:type="gramEnd"/>
     </w:p>
     <w:p>
       <w:pPr>
@@ -421,8 +577,16 @@
         <w:rPr>
           <w:lang w:val="en-AU"/>
         </w:rPr>
-        <w:t>consol.log(stats);</w:t>
-      </w:r>
+        <w:t>consol.log(stats</w:t>
+      </w:r>
+      <w:proofErr w:type="gramStart"/>
+      <w:r>
+        <w:rPr>
+          <w:lang w:val="en-AU"/>
+        </w:rPr>
+        <w:t>);</w:t>
+      </w:r>
+      <w:proofErr w:type="gramEnd"/>
     </w:p>
     <w:p>
       <w:pPr>
@@ -467,8 +631,16 @@
         <w:rPr>
           <w:lang w:val="en-AU"/>
         </w:rPr>
-        <w:t>What kinds of values you can assign to variables</w:t>
-      </w:r>
+        <w:t xml:space="preserve">What kinds of values you can assign to </w:t>
+      </w:r>
+      <w:proofErr w:type="gramStart"/>
+      <w:r>
+        <w:rPr>
+          <w:lang w:val="en-AU"/>
+        </w:rPr>
+        <w:t>variables</w:t>
+      </w:r>
+      <w:proofErr w:type="gramEnd"/>
     </w:p>
     <w:p>
       <w:pPr>
@@ -530,7 +702,21 @@
         <w:rPr>
           <w:lang w:val="en-AU"/>
         </w:rPr>
-        <w:t xml:space="preserve"> let isOpen = false; //Boolean literal</w:t>
+        <w:t xml:space="preserve"> let </w:t>
+      </w:r>
+      <w:proofErr w:type="spellStart"/>
+      <w:r>
+        <w:rPr>
+          <w:lang w:val="en-AU"/>
+        </w:rPr>
+        <w:t>isOpen</w:t>
+      </w:r>
+      <w:proofErr w:type="spellEnd"/>
+      <w:r>
+        <w:rPr>
+          <w:lang w:val="en-AU"/>
+        </w:rPr>
+        <w:t xml:space="preserve"> = false; //Boolean literal</w:t>
       </w:r>
     </w:p>
     <w:p>
@@ -549,20 +735,62 @@
         <w:rPr>
           <w:lang w:val="en-AU"/>
         </w:rPr>
-        <w:t xml:space="preserve"> let firstName = undefined; //not defined</w:t>
-      </w:r>
-    </w:p>
-    <w:p>
-      <w:pPr>
-        <w:rPr>
-          <w:lang w:val="en-AU"/>
-        </w:rPr>
-      </w:pPr>
-      <w:r>
-        <w:rPr>
-          <w:lang w:val="en-AU"/>
-        </w:rPr>
-        <w:t xml:space="preserve">Null: let lastName = null; //used to reassigned in Future : explicitly clear </w:t>
+        <w:t xml:space="preserve"> let </w:t>
+      </w:r>
+      <w:proofErr w:type="spellStart"/>
+      <w:r>
+        <w:rPr>
+          <w:lang w:val="en-AU"/>
+        </w:rPr>
+        <w:t>firstName</w:t>
+      </w:r>
+      <w:proofErr w:type="spellEnd"/>
+      <w:r>
+        <w:rPr>
+          <w:lang w:val="en-AU"/>
+        </w:rPr>
+        <w:t xml:space="preserve"> = undefined; //not defined</w:t>
+      </w:r>
+    </w:p>
+    <w:p>
+      <w:pPr>
+        <w:rPr>
+          <w:lang w:val="en-AU"/>
+        </w:rPr>
+      </w:pPr>
+      <w:r>
+        <w:rPr>
+          <w:lang w:val="en-AU"/>
+        </w:rPr>
+        <w:t xml:space="preserve">Null: let </w:t>
+      </w:r>
+      <w:proofErr w:type="spellStart"/>
+      <w:r>
+        <w:rPr>
+          <w:lang w:val="en-AU"/>
+        </w:rPr>
+        <w:t>lastName</w:t>
+      </w:r>
+      <w:proofErr w:type="spellEnd"/>
+      <w:r>
+        <w:rPr>
+          <w:lang w:val="en-AU"/>
+        </w:rPr>
+        <w:t xml:space="preserve"> = null; //used to reassigned in </w:t>
+      </w:r>
+      <w:proofErr w:type="gramStart"/>
+      <w:r>
+        <w:rPr>
+          <w:lang w:val="en-AU"/>
+        </w:rPr>
+        <w:t>Future :</w:t>
+      </w:r>
+      <w:proofErr w:type="gramEnd"/>
+      <w:r>
+        <w:rPr>
+          <w:lang w:val="en-AU"/>
+        </w:rPr>
+        <w:t xml:space="preserve"> explicitly clear </w:t>
       </w:r>
     </w:p>
     <w:p>
@@ -685,7 +913,21 @@
         <w:rPr>
           <w:lang w:val="en-AU"/>
         </w:rPr>
-        <w:t>let person = {name: ‘John’,age:30}</w:t>
+        <w:t>let person = {name: ‘John</w:t>
+      </w:r>
+      <w:proofErr w:type="gramStart"/>
+      <w:r>
+        <w:rPr>
+          <w:lang w:val="en-AU"/>
+        </w:rPr>
+        <w:t>’,age</w:t>
+      </w:r>
+      <w:proofErr w:type="gramEnd"/>
+      <w:r>
+        <w:rPr>
+          <w:lang w:val="en-AU"/>
+        </w:rPr>
+        <w:t>:30}</w:t>
       </w:r>
     </w:p>
     <w:p>
@@ -1064,7 +1306,19 @@
           <w:szCs w:val="21"/>
           <w14:ligatures w14:val="none"/>
         </w:rPr>
-        <w:t>'Billard'</w:t>
+        <w:t>'Billard</w:t>
+      </w:r>
+      <w:proofErr w:type="gramStart"/>
+      <w:r>
+        <w:rPr>
+          <w:rFonts w:ascii="Consolas" w:eastAsia="Times New Roman" w:hAnsi="Consolas" w:cs="Times New Roman"/>
+          <w:color w:val="CE9178"/>
+          <w:kern w:val="0"/>
+          <w:sz w:val="21"/>
+          <w:szCs w:val="21"/>
+          <w14:ligatures w14:val="none"/>
+        </w:rPr>
+        <w:t>'</w:t>
       </w:r>
       <w:r>
         <w:rPr>
@@ -1077,6 +1331,7 @@
         </w:rPr>
         <w:t>;</w:t>
       </w:r>
+      <w:proofErr w:type="gramEnd"/>
     </w:p>
     <w:p>
       <w:pPr>
@@ -1182,6 +1437,7 @@
         </w:rPr>
         <w:t xml:space="preserve"> </w:t>
       </w:r>
+      <w:proofErr w:type="gramStart"/>
       <w:r>
         <w:rPr>
           <w:rFonts w:ascii="Consolas" w:eastAsia="Times New Roman" w:hAnsi="Consolas" w:cs="Times New Roman"/>
@@ -1204,6 +1460,7 @@
         </w:rPr>
         <w:t>;</w:t>
       </w:r>
+      <w:proofErr w:type="gramEnd"/>
     </w:p>
     <w:p>
       <w:pPr>
@@ -1315,7 +1572,31 @@
           <w:szCs w:val="21"/>
           <w14:ligatures w14:val="none"/>
         </w:rPr>
-        <w:t xml:space="preserve"> //Sometime we don’t know the name of target property until the runtime.</w:t>
+        <w:t xml:space="preserve"> //</w:t>
+      </w:r>
+      <w:proofErr w:type="gramStart"/>
+      <w:r>
+        <w:rPr>
+          <w:rFonts w:ascii="Consolas" w:eastAsia="Times New Roman" w:hAnsi="Consolas" w:cs="Times New Roman"/>
+          <w:color w:val="CCCCCC"/>
+          <w:kern w:val="0"/>
+          <w:sz w:val="21"/>
+          <w:szCs w:val="21"/>
+          <w14:ligatures w14:val="none"/>
+        </w:rPr>
+        <w:t>Sometime</w:t>
+      </w:r>
+      <w:proofErr w:type="gramEnd"/>
+      <w:r>
+        <w:rPr>
+          <w:rFonts w:ascii="Consolas" w:eastAsia="Times New Roman" w:hAnsi="Consolas" w:cs="Times New Roman"/>
+          <w:color w:val="CCCCCC"/>
+          <w:kern w:val="0"/>
+          <w:sz w:val="21"/>
+          <w:szCs w:val="21"/>
+          <w14:ligatures w14:val="none"/>
+        </w:rPr>
+        <w:t xml:space="preserve"> we don’t know the name of target property until the runtime.</w:t>
       </w:r>
     </w:p>
     <w:p>
@@ -1406,7 +1687,19 @@
           <w:szCs w:val="21"/>
           <w14:ligatures w14:val="none"/>
         </w:rPr>
-        <w:t>'Cooler'</w:t>
+        <w:t>'Cooler</w:t>
+      </w:r>
+      <w:proofErr w:type="gramStart"/>
+      <w:r>
+        <w:rPr>
+          <w:rFonts w:ascii="Consolas" w:eastAsia="Times New Roman" w:hAnsi="Consolas" w:cs="Times New Roman"/>
+          <w:color w:val="CE9178"/>
+          <w:kern w:val="0"/>
+          <w:sz w:val="21"/>
+          <w:szCs w:val="21"/>
+          <w14:ligatures w14:val="none"/>
+        </w:rPr>
+        <w:t>'</w:t>
       </w:r>
       <w:r>
         <w:rPr>
@@ -1419,6 +1712,7 @@
         </w:rPr>
         <w:t>;</w:t>
       </w:r>
+      <w:proofErr w:type="gramEnd"/>
     </w:p>
     <w:p>
       <w:pPr>
@@ -1488,6 +1782,7 @@
         </w:rPr>
         <w:t>person</w:t>
       </w:r>
+      <w:proofErr w:type="gramStart"/>
       <w:r>
         <w:rPr>
           <w:rFonts w:ascii="Consolas" w:eastAsia="Times New Roman" w:hAnsi="Consolas" w:cs="Times New Roman"/>
@@ -1499,6 +1794,7 @@
         </w:rPr>
         <w:t>);</w:t>
       </w:r>
+      <w:proofErr w:type="gramEnd"/>
     </w:p>
     <w:p>
       <w:pPr>
@@ -1586,6 +1882,7 @@
         </w:rPr>
         <w:t xml:space="preserve"> </w:t>
       </w:r>
+      <w:proofErr w:type="spellStart"/>
       <w:r>
         <w:rPr>
           <w:rFonts w:ascii="Consolas" w:eastAsia="Times New Roman" w:hAnsi="Consolas" w:cs="Times New Roman"/>
@@ -1597,6 +1894,7 @@
         </w:rPr>
         <w:t>selectedProducts</w:t>
       </w:r>
+      <w:proofErr w:type="spellEnd"/>
       <w:r>
         <w:rPr>
           <w:rFonts w:ascii="Consolas" w:eastAsia="Times New Roman" w:hAnsi="Consolas" w:cs="Times New Roman"/>
@@ -1669,6 +1967,7 @@
           <w14:ligatures w14:val="none"/>
         </w:rPr>
       </w:pPr>
+      <w:proofErr w:type="spellStart"/>
       <w:r>
         <w:rPr>
           <w:rFonts w:ascii="Consolas" w:eastAsia="Times New Roman" w:hAnsi="Consolas" w:cs="Times New Roman"/>
@@ -1680,6 +1979,7 @@
         </w:rPr>
         <w:t>selectedProducts</w:t>
       </w:r>
+      <w:proofErr w:type="spellEnd"/>
       <w:r>
         <w:rPr>
           <w:rFonts w:ascii="Consolas" w:eastAsia="Times New Roman" w:hAnsi="Consolas" w:cs="Times New Roman"/>
@@ -1768,6 +2068,7 @@
         </w:rPr>
         <w:t>'dinning set'</w:t>
       </w:r>
+      <w:proofErr w:type="gramStart"/>
       <w:r>
         <w:rPr>
           <w:rFonts w:ascii="Consolas" w:eastAsia="Times New Roman" w:hAnsi="Consolas" w:cs="Times New Roman"/>
@@ -1779,6 +2080,7 @@
         </w:rPr>
         <w:t>];</w:t>
       </w:r>
+      <w:proofErr w:type="gramEnd"/>
     </w:p>
     <w:p>
       <w:pPr>
@@ -1793,6 +2095,8 @@
           <w14:ligatures w14:val="none"/>
         </w:rPr>
       </w:pPr>
+      <w:proofErr w:type="spellStart"/>
+      <w:proofErr w:type="gramStart"/>
       <w:r>
         <w:rPr>
           <w:rFonts w:ascii="Consolas" w:eastAsia="Times New Roman" w:hAnsi="Consolas" w:cs="Times New Roman"/>
@@ -1804,6 +2108,7 @@
         </w:rPr>
         <w:t>selectedProducts</w:t>
       </w:r>
+      <w:proofErr w:type="spellEnd"/>
       <w:r>
         <w:rPr>
           <w:rFonts w:ascii="Consolas" w:eastAsia="Times New Roman" w:hAnsi="Consolas" w:cs="Times New Roman"/>
@@ -1815,6 +2120,7 @@
         </w:rPr>
         <w:t>[</w:t>
       </w:r>
+      <w:proofErr w:type="gramEnd"/>
       <w:r>
         <w:rPr>
           <w:rFonts w:ascii="Consolas" w:eastAsia="Times New Roman" w:hAnsi="Consolas" w:cs="Times New Roman"/>
@@ -1895,6 +2201,7 @@
           <w14:ligatures w14:val="none"/>
         </w:rPr>
       </w:pPr>
+      <w:proofErr w:type="gramStart"/>
       <w:r>
         <w:rPr>
           <w:rFonts w:ascii="Consolas" w:eastAsia="Times New Roman" w:hAnsi="Consolas" w:cs="Times New Roman"/>
@@ -1939,6 +2246,8 @@
         </w:rPr>
         <w:t>(</w:t>
       </w:r>
+      <w:proofErr w:type="spellStart"/>
+      <w:proofErr w:type="gramEnd"/>
       <w:r>
         <w:rPr>
           <w:rFonts w:ascii="Consolas" w:eastAsia="Times New Roman" w:hAnsi="Consolas" w:cs="Times New Roman"/>
@@ -1972,6 +2281,7 @@
         </w:rPr>
         <w:t>length</w:t>
       </w:r>
+      <w:proofErr w:type="spellEnd"/>
       <w:r>
         <w:rPr>
           <w:rFonts w:ascii="Consolas" w:eastAsia="Times New Roman" w:hAnsi="Consolas" w:cs="Times New Roman"/>
@@ -2109,6 +2419,7 @@
         </w:rPr>
         <w:t xml:space="preserve"> </w:t>
       </w:r>
+      <w:proofErr w:type="gramStart"/>
       <w:r>
         <w:rPr>
           <w:rFonts w:ascii="Consolas" w:eastAsia="Times New Roman" w:hAnsi="Consolas" w:cs="Times New Roman"/>
@@ -2131,6 +2442,7 @@
         </w:rPr>
         <w:t>(</w:t>
       </w:r>
+      <w:proofErr w:type="gramEnd"/>
       <w:r>
         <w:rPr>
           <w:rFonts w:ascii="Consolas" w:eastAsia="Times New Roman" w:hAnsi="Consolas" w:cs="Times New Roman"/>
@@ -2153,6 +2465,7 @@
         </w:rPr>
         <w:t xml:space="preserve">, </w:t>
       </w:r>
+      <w:proofErr w:type="spellStart"/>
       <w:r>
         <w:rPr>
           <w:rFonts w:ascii="Consolas" w:eastAsia="Times New Roman" w:hAnsi="Consolas" w:cs="Times New Roman"/>
@@ -2164,6 +2477,7 @@
         </w:rPr>
         <w:t>lastName</w:t>
       </w:r>
+      <w:proofErr w:type="spellEnd"/>
       <w:r>
         <w:rPr>
           <w:rFonts w:ascii="Consolas" w:eastAsia="Times New Roman" w:hAnsi="Consolas" w:cs="Times New Roman"/>
@@ -2247,6 +2561,7 @@
         </w:rPr>
         <w:t xml:space="preserve">    </w:t>
       </w:r>
+      <w:proofErr w:type="gramStart"/>
       <w:r>
         <w:rPr>
           <w:rFonts w:ascii="Consolas" w:eastAsia="Times New Roman" w:hAnsi="Consolas" w:cs="Times New Roman"/>
@@ -2291,6 +2606,7 @@
         </w:rPr>
         <w:t>(</w:t>
       </w:r>
+      <w:proofErr w:type="gramEnd"/>
       <w:r>
         <w:rPr>
           <w:rFonts w:ascii="Consolas" w:eastAsia="Times New Roman" w:hAnsi="Consolas" w:cs="Times New Roman"/>
@@ -2357,6 +2673,7 @@
         </w:rPr>
         <w:t>${</w:t>
       </w:r>
+      <w:proofErr w:type="spellStart"/>
       <w:r>
         <w:rPr>
           <w:rFonts w:ascii="Consolas" w:eastAsia="Times New Roman" w:hAnsi="Consolas" w:cs="Times New Roman"/>
@@ -2368,6 +2685,7 @@
         </w:rPr>
         <w:t>lastName</w:t>
       </w:r>
+      <w:proofErr w:type="spellEnd"/>
       <w:r>
         <w:rPr>
           <w:rFonts w:ascii="Consolas" w:eastAsia="Times New Roman" w:hAnsi="Consolas" w:cs="Times New Roman"/>
@@ -2479,6 +2797,7 @@
           <w14:ligatures w14:val="none"/>
         </w:rPr>
       </w:pPr>
+      <w:proofErr w:type="gramStart"/>
       <w:r>
         <w:rPr>
           <w:rFonts w:ascii="Consolas" w:eastAsia="Times New Roman" w:hAnsi="Consolas" w:cs="Times New Roman"/>
@@ -2501,6 +2820,7 @@
         </w:rPr>
         <w:t>(</w:t>
       </w:r>
+      <w:proofErr w:type="gramEnd"/>
       <w:r>
         <w:rPr>
           <w:rFonts w:ascii="Consolas" w:eastAsia="Times New Roman" w:hAnsi="Consolas" w:cs="Times New Roman"/>
@@ -2570,6 +2890,7 @@
           <w14:ligatures w14:val="none"/>
         </w:rPr>
       </w:pPr>
+      <w:proofErr w:type="gramStart"/>
       <w:r>
         <w:rPr>
           <w:rFonts w:ascii="Consolas" w:eastAsia="Times New Roman" w:hAnsi="Consolas" w:cs="Times New Roman"/>
@@ -2592,6 +2913,7 @@
         </w:rPr>
         <w:t>(</w:t>
       </w:r>
+      <w:proofErr w:type="gramEnd"/>
       <w:r>
         <w:rPr>
           <w:rFonts w:ascii="Consolas" w:eastAsia="Times New Roman" w:hAnsi="Consolas" w:cs="Times New Roman"/>
@@ -2901,6 +3223,7 @@
         </w:rPr>
         <w:t xml:space="preserve"> </w:t>
       </w:r>
+      <w:proofErr w:type="gramStart"/>
       <w:r>
         <w:rPr>
           <w:rFonts w:ascii="Consolas" w:eastAsia="Times New Roman" w:hAnsi="Consolas" w:cs="Times New Roman"/>
@@ -2923,6 +3246,7 @@
         </w:rPr>
         <w:t>;</w:t>
       </w:r>
+      <w:proofErr w:type="gramEnd"/>
     </w:p>
     <w:p>
       <w:pPr>
@@ -3042,6 +3366,7 @@
         </w:rPr>
         <w:t xml:space="preserve"> </w:t>
       </w:r>
+      <w:proofErr w:type="gramStart"/>
       <w:r>
         <w:rPr>
           <w:rFonts w:ascii="Consolas" w:eastAsia="Times New Roman" w:hAnsi="Consolas" w:cs="Times New Roman"/>
@@ -3064,6 +3389,7 @@
         </w:rPr>
         <w:t>(</w:t>
       </w:r>
+      <w:proofErr w:type="gramEnd"/>
       <w:r>
         <w:rPr>
           <w:rFonts w:ascii="Consolas" w:eastAsia="Times New Roman" w:hAnsi="Consolas" w:cs="Times New Roman"/>
@@ -3362,13 +3688,19 @@
     </w:p>
     <w:p>
       <w:pPr>
-        <w:pStyle w:val="Heading3"/>
-        <w:rPr>
-          <w:lang w:val="en-AU"/>
-        </w:rPr>
-      </w:pPr>
-      <w:r>
-        <w:rPr>
+        <w:pStyle w:val="Heading2"/>
+        <w:rPr>
+          <w:b/>
+          <w:bCs/>
+          <w:u w:val="single"/>
+          <w:lang w:val="en-AU"/>
+        </w:rPr>
+      </w:pPr>
+      <w:r>
+        <w:rPr>
+          <w:b/>
+          <w:bCs/>
+          <w:u w:val="single"/>
           <w:lang w:val="en-AU"/>
         </w:rPr>
         <w:t>Encapsulation</w:t>
@@ -3395,126 +3727,8 @@
     </w:p>
     <w:p>
       <w:pPr>
-        <w:pStyle w:val="Heading3"/>
-        <w:rPr>
-          <w:lang w:val="en-AU"/>
-        </w:rPr>
-      </w:pPr>
-      <w:r>
-        <w:rPr>
-          <w:lang w:val="en-AU"/>
-        </w:rPr>
-        <w:t>Abstraction</w:t>
-      </w:r>
-    </w:p>
-    <w:p>
-      <w:pPr>
-        <w:rPr>
-          <w:lang w:val="en-AU"/>
-        </w:rPr>
-      </w:pPr>
-      <w:r>
-        <w:rPr>
-          <w:lang w:val="en-AU"/>
-        </w:rPr>
-        <w:t>It means that we should reduce the complexity by hiding unnecessary details in our class.</w:t>
-      </w:r>
-      <w:r>
-        <w:rPr>
-          <w:lang w:val="en-AU"/>
-        </w:rPr>
-        <w:t xml:space="preserve"> (Reduce Complexity and isolate impact of changes)</w:t>
-      </w:r>
-    </w:p>
-    <w:p>
-      <w:pPr>
-        <w:pStyle w:val="Heading3"/>
-        <w:rPr>
-          <w:lang w:val="en-AU"/>
-        </w:rPr>
-      </w:pPr>
-      <w:r>
-        <w:rPr>
-          <w:lang w:val="en-AU"/>
-        </w:rPr>
-        <w:t>Inheritance</w:t>
-      </w:r>
-    </w:p>
-    <w:p>
-      <w:pPr>
-        <w:rPr>
-          <w:lang w:val="en-AU"/>
-        </w:rPr>
-      </w:pPr>
-      <w:r>
-        <w:rPr>
-          <w:lang w:val="en-AU"/>
-        </w:rPr>
-        <w:t>It is the mechanism for reusing the code (extends)</w:t>
-      </w:r>
-      <w:r>
-        <w:rPr>
-          <w:lang w:val="en-AU"/>
-        </w:rPr>
-        <w:t xml:space="preserve"> i.e it allows you to eliminate redundant code.</w:t>
-      </w:r>
-      <w:r>
-        <w:rPr>
-          <w:lang w:val="en-AU"/>
-        </w:rPr>
-        <w:t xml:space="preserve"> (Eliminate redundant code)</w:t>
-      </w:r>
-    </w:p>
-    <w:p>
-      <w:pPr>
-        <w:pStyle w:val="Heading3"/>
-        <w:rPr>
-          <w:lang w:val="en-AU"/>
-        </w:rPr>
-      </w:pPr>
-      <w:r>
-        <w:rPr>
-          <w:lang w:val="en-AU"/>
-        </w:rPr>
-        <w:t>Polymorphism</w:t>
-      </w:r>
-    </w:p>
-    <w:p>
-      <w:pPr>
-        <w:rPr>
-          <w:lang w:val="en-AU"/>
-        </w:rPr>
-      </w:pPr>
-      <w:r>
-        <w:rPr>
-          <w:lang w:val="en-AU"/>
-        </w:rPr>
-        <w:t>The ability of an object to take many forms.</w:t>
-      </w:r>
-      <w:r>
-        <w:rPr>
-          <w:lang w:val="en-AU"/>
-        </w:rPr>
-        <w:t xml:space="preserve"> (Refactor ugly switch/case statements)</w:t>
-      </w:r>
-    </w:p>
-    <w:p>
-      <w:pPr>
-        <w:rPr>
-          <w:lang w:val="en-AU"/>
-        </w:rPr>
-      </w:pPr>
-    </w:p>
-    <w:p>
-      <w:pPr>
-        <w:rPr>
-          <w:lang w:val="en-AU"/>
-        </w:rPr>
-      </w:pPr>
-    </w:p>
-    <w:p>
-      <w:pPr>
         <w:pStyle w:val="Heading2"/>
+        <w:ind w:left="409"/>
         <w:rPr>
           <w:b/>
           <w:bCs/>
@@ -3551,6 +3765,7 @@
           <w:ilvl w:val="0"/>
           <w:numId w:val="3"/>
         </w:numPr>
+        <w:ind w:left="1178"/>
         <w:rPr>
           <w:lang w:val="en-AU"/>
         </w:rPr>
@@ -3569,6 +3784,7 @@
           <w:ilvl w:val="0"/>
           <w:numId w:val="3"/>
         </w:numPr>
+        <w:ind w:left="1178"/>
         <w:rPr>
           <w:lang w:val="en-AU"/>
         </w:rPr>
@@ -3587,6 +3803,7 @@
           <w:ilvl w:val="0"/>
           <w:numId w:val="3"/>
         </w:numPr>
+        <w:ind w:left="1178"/>
         <w:rPr>
           <w:lang w:val="en-AU"/>
         </w:rPr>
@@ -3605,6 +3822,7 @@
           <w:ilvl w:val="0"/>
           <w:numId w:val="3"/>
         </w:numPr>
+        <w:ind w:left="1178"/>
         <w:rPr>
           <w:lang w:val="en-AU"/>
         </w:rPr>
@@ -3623,6 +3841,7 @@
           <w:ilvl w:val="0"/>
           <w:numId w:val="3"/>
         </w:numPr>
+        <w:ind w:left="1178"/>
         <w:rPr>
           <w:lang w:val="en-AU"/>
         </w:rPr>
@@ -3641,6 +3860,7 @@
           <w:ilvl w:val="0"/>
           <w:numId w:val="3"/>
         </w:numPr>
+        <w:ind w:left="1178"/>
         <w:rPr>
           <w:lang w:val="en-AU"/>
         </w:rPr>
@@ -3655,13 +3875,15 @@
     <w:p>
       <w:pPr>
         <w:pStyle w:val="Heading3"/>
-        <w:rPr>
-          <w:lang w:val="en-AU"/>
-        </w:rPr>
-      </w:pPr>
-    </w:p>
-    <w:p>
-      <w:pPr>
+        <w:ind w:left="409"/>
+        <w:rPr>
+          <w:lang w:val="en-AU"/>
+        </w:rPr>
+      </w:pPr>
+    </w:p>
+    <w:p>
+      <w:pPr>
+        <w:ind w:left="409"/>
         <w:rPr>
           <w:rFonts w:asciiTheme="majorHAnsi" w:eastAsiaTheme="majorEastAsia" w:hAnsiTheme="majorHAnsi" w:cstheme="majorBidi"/>
           <w:color w:val="1F3763" w:themeColor="accent1" w:themeShade="7F"/>
@@ -3680,6 +3902,7 @@
     <w:p>
       <w:pPr>
         <w:pStyle w:val="Heading3"/>
+        <w:ind w:left="409"/>
         <w:rPr>
           <w:lang w:val="en-AU"/>
         </w:rPr>
@@ -3696,6 +3919,7 @@
       <w:pPr>
         <w:shd w:val="clear" w:color="auto" w:fill="1F1F1F"/>
         <w:spacing w:after="0" w:line="285" w:lineRule="atLeast"/>
+        <w:ind w:left="409"/>
         <w:rPr>
           <w:rFonts w:ascii="Consolas" w:eastAsia="Times New Roman" w:hAnsi="Consolas" w:cs="Times New Roman"/>
           <w:color w:val="CCCCCC"/>
@@ -3721,6 +3945,7 @@
       <w:pPr>
         <w:shd w:val="clear" w:color="auto" w:fill="1F1F1F"/>
         <w:spacing w:after="0" w:line="285" w:lineRule="atLeast"/>
+        <w:ind w:left="409"/>
         <w:rPr>
           <w:rFonts w:ascii="Consolas" w:eastAsia="Times New Roman" w:hAnsi="Consolas" w:cs="Times New Roman"/>
           <w:color w:val="CCCCCC"/>
@@ -3746,6 +3971,7 @@
       <w:pPr>
         <w:shd w:val="clear" w:color="auto" w:fill="1F1F1F"/>
         <w:spacing w:after="0" w:line="285" w:lineRule="atLeast"/>
+        <w:ind w:left="409"/>
         <w:rPr>
           <w:rFonts w:ascii="Consolas" w:eastAsia="Times New Roman" w:hAnsi="Consolas" w:cs="Times New Roman"/>
           <w:color w:val="CCCCCC"/>
@@ -3771,6 +3997,7 @@
       <w:pPr>
         <w:shd w:val="clear" w:color="auto" w:fill="1F1F1F"/>
         <w:spacing w:after="0" w:line="285" w:lineRule="atLeast"/>
+        <w:ind w:left="409"/>
         <w:rPr>
           <w:rFonts w:ascii="Consolas" w:eastAsia="Times New Roman" w:hAnsi="Consolas" w:cs="Times New Roman"/>
           <w:color w:val="CCCCCC"/>
@@ -3796,6 +4023,7 @@
       <w:pPr>
         <w:shd w:val="clear" w:color="auto" w:fill="1F1F1F"/>
         <w:spacing w:after="0" w:line="285" w:lineRule="atLeast"/>
+        <w:ind w:left="409"/>
         <w:rPr>
           <w:rFonts w:ascii="Consolas" w:eastAsia="Times New Roman" w:hAnsi="Consolas" w:cs="Times New Roman"/>
           <w:color w:val="CCCCCC"/>
@@ -3821,6 +4049,7 @@
       <w:pPr>
         <w:shd w:val="clear" w:color="auto" w:fill="1F1F1F"/>
         <w:spacing w:after="0" w:line="285" w:lineRule="atLeast"/>
+        <w:ind w:left="409"/>
         <w:rPr>
           <w:rFonts w:ascii="Consolas" w:eastAsia="Times New Roman" w:hAnsi="Consolas" w:cs="Times New Roman"/>
           <w:color w:val="CCCCCC"/>
@@ -3905,13 +4134,38 @@
           <w:szCs w:val="21"/>
           <w14:ligatures w14:val="none"/>
         </w:rPr>
-        <w:t xml:space="preserve">//{}object literals syntax </w:t>
+        <w:t>/</w:t>
+      </w:r>
+      <w:proofErr w:type="gramStart"/>
+      <w:r>
+        <w:rPr>
+          <w:rFonts w:ascii="Consolas" w:eastAsia="Times New Roman" w:hAnsi="Consolas" w:cs="Times New Roman"/>
+          <w:color w:val="6A9955"/>
+          <w:kern w:val="0"/>
+          <w:sz w:val="21"/>
+          <w:szCs w:val="21"/>
+          <w14:ligatures w14:val="none"/>
+        </w:rPr>
+        <w:t>/{</w:t>
+      </w:r>
+      <w:proofErr w:type="gramEnd"/>
+      <w:r>
+        <w:rPr>
+          <w:rFonts w:ascii="Consolas" w:eastAsia="Times New Roman" w:hAnsi="Consolas" w:cs="Times New Roman"/>
+          <w:color w:val="6A9955"/>
+          <w:kern w:val="0"/>
+          <w:sz w:val="21"/>
+          <w:szCs w:val="21"/>
+          <w14:ligatures w14:val="none"/>
+        </w:rPr>
+        <w:t xml:space="preserve">}object literals syntax </w:t>
       </w:r>
     </w:p>
     <w:p>
       <w:pPr>
         <w:shd w:val="clear" w:color="auto" w:fill="1F1F1F"/>
         <w:spacing w:after="0" w:line="285" w:lineRule="atLeast"/>
+        <w:ind w:left="409"/>
         <w:rPr>
           <w:rFonts w:ascii="Consolas" w:eastAsia="Times New Roman" w:hAnsi="Consolas" w:cs="Times New Roman"/>
           <w:color w:val="CCCCCC"/>
@@ -3981,6 +4235,7 @@
       <w:pPr>
         <w:shd w:val="clear" w:color="auto" w:fill="1F1F1F"/>
         <w:spacing w:after="0" w:line="285" w:lineRule="atLeast"/>
+        <w:ind w:left="409"/>
         <w:rPr>
           <w:rFonts w:ascii="Consolas" w:eastAsia="Times New Roman" w:hAnsi="Consolas" w:cs="Times New Roman"/>
           <w:color w:val="CCCCCC"/>
@@ -4021,7 +4276,19 @@
           <w:szCs w:val="21"/>
           <w14:ligatures w14:val="none"/>
         </w:rPr>
-        <w:t xml:space="preserve"> { </w:t>
+        <w:t xml:space="preserve"> </w:t>
+      </w:r>
+      <w:proofErr w:type="gramStart"/>
+      <w:r>
+        <w:rPr>
+          <w:rFonts w:ascii="Consolas" w:eastAsia="Times New Roman" w:hAnsi="Consolas" w:cs="Times New Roman"/>
+          <w:color w:val="CCCCCC"/>
+          <w:kern w:val="0"/>
+          <w:sz w:val="21"/>
+          <w:szCs w:val="21"/>
+          <w14:ligatures w14:val="none"/>
+        </w:rPr>
+        <w:t xml:space="preserve">{ </w:t>
       </w:r>
       <w:r>
         <w:rPr>
@@ -4032,13 +4299,26 @@
           <w:szCs w:val="21"/>
           <w14:ligatures w14:val="none"/>
         </w:rPr>
-        <w:t>//properties</w:t>
+        <w:t>/</w:t>
+      </w:r>
+      <w:proofErr w:type="gramEnd"/>
+      <w:r>
+        <w:rPr>
+          <w:rFonts w:ascii="Consolas" w:eastAsia="Times New Roman" w:hAnsi="Consolas" w:cs="Times New Roman"/>
+          <w:color w:val="6A9955"/>
+          <w:kern w:val="0"/>
+          <w:sz w:val="21"/>
+          <w:szCs w:val="21"/>
+          <w14:ligatures w14:val="none"/>
+        </w:rPr>
+        <w:t>/properties</w:t>
       </w:r>
     </w:p>
     <w:p>
       <w:pPr>
         <w:shd w:val="clear" w:color="auto" w:fill="1F1F1F"/>
         <w:spacing w:after="0" w:line="285" w:lineRule="atLeast"/>
+        <w:ind w:left="409"/>
         <w:rPr>
           <w:rFonts w:ascii="Consolas" w:eastAsia="Times New Roman" w:hAnsi="Consolas" w:cs="Times New Roman"/>
           <w:color w:val="CCCCCC"/>
@@ -4108,6 +4388,7 @@
       <w:pPr>
         <w:shd w:val="clear" w:color="auto" w:fill="1F1F1F"/>
         <w:spacing w:after="0" w:line="285" w:lineRule="atLeast"/>
+        <w:ind w:left="409"/>
         <w:rPr>
           <w:rFonts w:ascii="Consolas" w:eastAsia="Times New Roman" w:hAnsi="Consolas" w:cs="Times New Roman"/>
           <w:color w:val="CCCCCC"/>
@@ -4166,6 +4447,7 @@
       <w:pPr>
         <w:shd w:val="clear" w:color="auto" w:fill="1F1F1F"/>
         <w:spacing w:after="0" w:line="285" w:lineRule="atLeast"/>
+        <w:ind w:left="409"/>
         <w:rPr>
           <w:rFonts w:ascii="Consolas" w:eastAsia="Times New Roman" w:hAnsi="Consolas" w:cs="Times New Roman"/>
           <w:color w:val="CCCCCC"/>
@@ -4191,6 +4473,7 @@
       <w:pPr>
         <w:shd w:val="clear" w:color="auto" w:fill="1F1F1F"/>
         <w:spacing w:after="0" w:line="285" w:lineRule="atLeast"/>
+        <w:ind w:left="409"/>
         <w:rPr>
           <w:rFonts w:ascii="Consolas" w:eastAsia="Times New Roman" w:hAnsi="Consolas" w:cs="Times New Roman"/>
           <w:color w:val="CCCCCC"/>
@@ -4264,7 +4547,19 @@
           <w:szCs w:val="21"/>
           <w14:ligatures w14:val="none"/>
         </w:rPr>
-        <w:t xml:space="preserve"> () { </w:t>
+        <w:t xml:space="preserve"> () </w:t>
+      </w:r>
+      <w:proofErr w:type="gramStart"/>
+      <w:r>
+        <w:rPr>
+          <w:rFonts w:ascii="Consolas" w:eastAsia="Times New Roman" w:hAnsi="Consolas" w:cs="Times New Roman"/>
+          <w:color w:val="CCCCCC"/>
+          <w:kern w:val="0"/>
+          <w:sz w:val="21"/>
+          <w:szCs w:val="21"/>
+          <w14:ligatures w14:val="none"/>
+        </w:rPr>
+        <w:t xml:space="preserve">{ </w:t>
       </w:r>
       <w:r>
         <w:rPr>
@@ -4275,13 +4570,26 @@
           <w:szCs w:val="21"/>
           <w14:ligatures w14:val="none"/>
         </w:rPr>
-        <w:t>//methods</w:t>
+        <w:t>/</w:t>
+      </w:r>
+      <w:proofErr w:type="gramEnd"/>
+      <w:r>
+        <w:rPr>
+          <w:rFonts w:ascii="Consolas" w:eastAsia="Times New Roman" w:hAnsi="Consolas" w:cs="Times New Roman"/>
+          <w:color w:val="6A9955"/>
+          <w:kern w:val="0"/>
+          <w:sz w:val="21"/>
+          <w:szCs w:val="21"/>
+          <w14:ligatures w14:val="none"/>
+        </w:rPr>
+        <w:t>/methods</w:t>
       </w:r>
     </w:p>
     <w:p>
       <w:pPr>
         <w:shd w:val="clear" w:color="auto" w:fill="1F1F1F"/>
         <w:spacing w:after="0" w:line="285" w:lineRule="atLeast"/>
+        <w:ind w:left="409"/>
         <w:rPr>
           <w:rFonts w:ascii="Consolas" w:eastAsia="Times New Roman" w:hAnsi="Consolas" w:cs="Times New Roman"/>
           <w:color w:val="CCCCCC"/>
@@ -4357,6 +4665,7 @@
         </w:rPr>
         <w:t>'draw'</w:t>
       </w:r>
+      <w:proofErr w:type="gramStart"/>
       <w:r>
         <w:rPr>
           <w:rFonts w:ascii="Consolas" w:eastAsia="Times New Roman" w:hAnsi="Consolas" w:cs="Times New Roman"/>
@@ -4368,11 +4677,13 @@
         </w:rPr>
         <w:t>);</w:t>
       </w:r>
+      <w:proofErr w:type="gramEnd"/>
     </w:p>
     <w:p>
       <w:pPr>
         <w:shd w:val="clear" w:color="auto" w:fill="1F1F1F"/>
         <w:spacing w:after="0" w:line="285" w:lineRule="atLeast"/>
+        <w:ind w:left="409"/>
         <w:rPr>
           <w:rFonts w:ascii="Consolas" w:eastAsia="Times New Roman" w:hAnsi="Consolas" w:cs="Times New Roman"/>
           <w:color w:val="CCCCCC"/>
@@ -4398,6 +4709,7 @@
       <w:pPr>
         <w:shd w:val="clear" w:color="auto" w:fill="1F1F1F"/>
         <w:spacing w:after="0" w:line="285" w:lineRule="atLeast"/>
+        <w:ind w:left="409"/>
         <w:rPr>
           <w:rFonts w:ascii="Consolas" w:eastAsia="Times New Roman" w:hAnsi="Consolas" w:cs="Times New Roman"/>
           <w:color w:val="CCCCCC"/>
@@ -4423,6 +4735,7 @@
       <w:pPr>
         <w:shd w:val="clear" w:color="auto" w:fill="1F1F1F"/>
         <w:spacing w:after="240" w:line="285" w:lineRule="atLeast"/>
+        <w:ind w:left="409"/>
         <w:rPr>
           <w:rFonts w:ascii="Consolas" w:eastAsia="Times New Roman" w:hAnsi="Consolas" w:cs="Times New Roman"/>
           <w:color w:val="CCCCCC"/>
@@ -4437,15 +4750,18 @@
       <w:pPr>
         <w:shd w:val="clear" w:color="auto" w:fill="1F1F1F"/>
         <w:spacing w:after="0" w:line="285" w:lineRule="atLeast"/>
-        <w:rPr>
-          <w:rFonts w:ascii="Consolas" w:eastAsia="Times New Roman" w:hAnsi="Consolas" w:cs="Times New Roman"/>
-          <w:color w:val="CCCCCC"/>
-          <w:kern w:val="0"/>
-          <w:sz w:val="21"/>
-          <w:szCs w:val="21"/>
-          <w14:ligatures w14:val="none"/>
-        </w:rPr>
-      </w:pPr>
+        <w:ind w:left="409"/>
+        <w:rPr>
+          <w:rFonts w:ascii="Consolas" w:eastAsia="Times New Roman" w:hAnsi="Consolas" w:cs="Times New Roman"/>
+          <w:color w:val="CCCCCC"/>
+          <w:kern w:val="0"/>
+          <w:sz w:val="21"/>
+          <w:szCs w:val="21"/>
+          <w14:ligatures w14:val="none"/>
+        </w:rPr>
+      </w:pPr>
+      <w:proofErr w:type="spellStart"/>
+      <w:proofErr w:type="gramStart"/>
       <w:r>
         <w:rPr>
           <w:rFonts w:ascii="Consolas" w:eastAsia="Times New Roman" w:hAnsi="Consolas" w:cs="Times New Roman"/>
@@ -4479,6 +4795,8 @@
         </w:rPr>
         <w:t>draw</w:t>
       </w:r>
+      <w:proofErr w:type="spellEnd"/>
+      <w:proofErr w:type="gramEnd"/>
       <w:r>
         <w:rPr>
           <w:rFonts w:ascii="Consolas" w:eastAsia="Times New Roman" w:hAnsi="Consolas" w:cs="Times New Roman"/>
@@ -4495,6 +4813,7 @@
       <w:pPr>
         <w:shd w:val="clear" w:color="auto" w:fill="1F1F1F"/>
         <w:spacing w:after="0" w:line="285" w:lineRule="atLeast"/>
+        <w:ind w:left="409"/>
         <w:rPr>
           <w:rFonts w:ascii="Consolas" w:eastAsia="Times New Roman" w:hAnsi="Consolas" w:cs="Times New Roman"/>
           <w:color w:val="CCCCCC"/>
@@ -4508,6 +4827,7 @@
     <w:p>
       <w:pPr>
         <w:pStyle w:val="Heading3"/>
+        <w:ind w:left="409"/>
         <w:rPr>
           <w:lang w:val="en-AU"/>
         </w:rPr>
@@ -4516,6 +4836,7 @@
     <w:p>
       <w:pPr>
         <w:pStyle w:val="Heading3"/>
+        <w:ind w:left="409"/>
         <w:rPr>
           <w:lang w:val="en-AU"/>
         </w:rPr>
@@ -4534,6 +4855,7 @@
           <w:ilvl w:val="0"/>
           <w:numId w:val="5"/>
         </w:numPr>
+        <w:ind w:left="1129"/>
         <w:rPr>
           <w:lang w:val="en-AU"/>
         </w:rPr>
@@ -4549,7 +4871,7 @@
       <w:pPr>
         <w:shd w:val="clear" w:color="auto" w:fill="1F1F1F"/>
         <w:spacing w:after="0" w:line="285" w:lineRule="atLeast"/>
-        <w:ind w:left="720"/>
+        <w:ind w:left="1129"/>
         <w:rPr>
           <w:rFonts w:ascii="Consolas" w:eastAsia="Times New Roman" w:hAnsi="Consolas" w:cs="Times New Roman"/>
           <w:color w:val="CCCCCC"/>
@@ -4575,7 +4897,7 @@
       <w:pPr>
         <w:shd w:val="clear" w:color="auto" w:fill="1F1F1F"/>
         <w:spacing w:after="0" w:line="285" w:lineRule="atLeast"/>
-        <w:ind w:left="720"/>
+        <w:ind w:left="1129"/>
         <w:rPr>
           <w:rFonts w:ascii="Consolas" w:eastAsia="Times New Roman" w:hAnsi="Consolas" w:cs="Times New Roman"/>
           <w:color w:val="CCCCCC"/>
@@ -4601,7 +4923,7 @@
       <w:pPr>
         <w:shd w:val="clear" w:color="auto" w:fill="1F1F1F"/>
         <w:spacing w:after="0" w:line="285" w:lineRule="atLeast"/>
-        <w:ind w:left="720"/>
+        <w:ind w:left="1129"/>
         <w:rPr>
           <w:rFonts w:ascii="Consolas" w:eastAsia="Times New Roman" w:hAnsi="Consolas" w:cs="Times New Roman"/>
           <w:color w:val="CCCCCC"/>
@@ -4627,7 +4949,7 @@
       <w:pPr>
         <w:shd w:val="clear" w:color="auto" w:fill="1F1F1F"/>
         <w:spacing w:after="0" w:line="285" w:lineRule="atLeast"/>
-        <w:ind w:left="720"/>
+        <w:ind w:left="1129"/>
         <w:rPr>
           <w:rFonts w:ascii="Consolas" w:eastAsia="Times New Roman" w:hAnsi="Consolas" w:cs="Times New Roman"/>
           <w:color w:val="CCCCCC"/>
@@ -4659,6 +4981,7 @@
         </w:rPr>
         <w:t xml:space="preserve"> </w:t>
       </w:r>
+      <w:proofErr w:type="spellStart"/>
       <w:r>
         <w:rPr>
           <w:rFonts w:ascii="Consolas" w:eastAsia="Times New Roman" w:hAnsi="Consolas" w:cs="Times New Roman"/>
@@ -4670,6 +4993,7 @@
         </w:rPr>
         <w:t>createCircle</w:t>
       </w:r>
+      <w:proofErr w:type="spellEnd"/>
       <w:r>
         <w:rPr>
           <w:rFonts w:ascii="Consolas" w:eastAsia="Times New Roman" w:hAnsi="Consolas" w:cs="Times New Roman"/>
@@ -4708,7 +5032,7 @@
       <w:pPr>
         <w:shd w:val="clear" w:color="auto" w:fill="1F1F1F"/>
         <w:spacing w:after="0" w:line="285" w:lineRule="atLeast"/>
-        <w:ind w:left="720"/>
+        <w:ind w:left="1129"/>
         <w:rPr>
           <w:rFonts w:ascii="Consolas" w:eastAsia="Times New Roman" w:hAnsi="Consolas" w:cs="Times New Roman"/>
           <w:color w:val="CCCCCC"/>
@@ -4760,14 +5084,38 @@
           <w:szCs w:val="21"/>
           <w14:ligatures w14:val="none"/>
         </w:rPr>
-        <w:t xml:space="preserve">//{}object literals syntax </w:t>
+        <w:t>/</w:t>
+      </w:r>
+      <w:proofErr w:type="gramStart"/>
+      <w:r>
+        <w:rPr>
+          <w:rFonts w:ascii="Consolas" w:eastAsia="Times New Roman" w:hAnsi="Consolas" w:cs="Times New Roman"/>
+          <w:color w:val="6A9955"/>
+          <w:kern w:val="0"/>
+          <w:sz w:val="21"/>
+          <w:szCs w:val="21"/>
+          <w14:ligatures w14:val="none"/>
+        </w:rPr>
+        <w:t>/{</w:t>
+      </w:r>
+      <w:proofErr w:type="gramEnd"/>
+      <w:r>
+        <w:rPr>
+          <w:rFonts w:ascii="Consolas" w:eastAsia="Times New Roman" w:hAnsi="Consolas" w:cs="Times New Roman"/>
+          <w:color w:val="6A9955"/>
+          <w:kern w:val="0"/>
+          <w:sz w:val="21"/>
+          <w:szCs w:val="21"/>
+          <w14:ligatures w14:val="none"/>
+        </w:rPr>
+        <w:t xml:space="preserve">}object literals syntax </w:t>
       </w:r>
     </w:p>
     <w:p>
       <w:pPr>
         <w:shd w:val="clear" w:color="auto" w:fill="1F1F1F"/>
         <w:spacing w:after="0" w:line="285" w:lineRule="atLeast"/>
-        <w:ind w:left="720"/>
+        <w:ind w:left="1129"/>
         <w:rPr>
           <w:rFonts w:ascii="Consolas" w:eastAsia="Times New Roman" w:hAnsi="Consolas" w:cs="Times New Roman"/>
           <w:color w:val="CCCCCC"/>
@@ -4819,14 +5167,27 @@
           <w:szCs w:val="21"/>
           <w14:ligatures w14:val="none"/>
         </w:rPr>
-        <w:t>//ES6-&gt; radius: radius if key and value are same remove noise</w:t>
-      </w:r>
+        <w:t xml:space="preserve">//ES6-&gt; radius: radius if key and value are same remove </w:t>
+      </w:r>
+      <w:proofErr w:type="gramStart"/>
+      <w:r>
+        <w:rPr>
+          <w:rFonts w:ascii="Consolas" w:eastAsia="Times New Roman" w:hAnsi="Consolas" w:cs="Times New Roman"/>
+          <w:color w:val="6A9955"/>
+          <w:kern w:val="0"/>
+          <w:sz w:val="21"/>
+          <w:szCs w:val="21"/>
+          <w14:ligatures w14:val="none"/>
+        </w:rPr>
+        <w:t>noise</w:t>
+      </w:r>
+      <w:proofErr w:type="gramEnd"/>
     </w:p>
     <w:p>
       <w:pPr>
         <w:shd w:val="clear" w:color="auto" w:fill="1F1F1F"/>
         <w:spacing w:after="0" w:line="285" w:lineRule="atLeast"/>
-        <w:ind w:left="720"/>
+        <w:ind w:left="1129"/>
         <w:rPr>
           <w:rFonts w:ascii="Consolas" w:eastAsia="Times New Roman" w:hAnsi="Consolas" w:cs="Times New Roman"/>
           <w:color w:val="CCCCCC"/>
@@ -4900,7 +5261,19 @@
           <w:szCs w:val="21"/>
           <w14:ligatures w14:val="none"/>
         </w:rPr>
-        <w:t xml:space="preserve"> () { </w:t>
+        <w:t xml:space="preserve"> () </w:t>
+      </w:r>
+      <w:proofErr w:type="gramStart"/>
+      <w:r>
+        <w:rPr>
+          <w:rFonts w:ascii="Consolas" w:eastAsia="Times New Roman" w:hAnsi="Consolas" w:cs="Times New Roman"/>
+          <w:color w:val="CCCCCC"/>
+          <w:kern w:val="0"/>
+          <w:sz w:val="21"/>
+          <w:szCs w:val="21"/>
+          <w14:ligatures w14:val="none"/>
+        </w:rPr>
+        <w:t xml:space="preserve">{ </w:t>
       </w:r>
       <w:r>
         <w:rPr>
@@ -4911,14 +5284,26 @@
           <w:szCs w:val="21"/>
           <w14:ligatures w14:val="none"/>
         </w:rPr>
-        <w:t>//methods</w:t>
+        <w:t>/</w:t>
+      </w:r>
+      <w:proofErr w:type="gramEnd"/>
+      <w:r>
+        <w:rPr>
+          <w:rFonts w:ascii="Consolas" w:eastAsia="Times New Roman" w:hAnsi="Consolas" w:cs="Times New Roman"/>
+          <w:color w:val="6A9955"/>
+          <w:kern w:val="0"/>
+          <w:sz w:val="21"/>
+          <w:szCs w:val="21"/>
+          <w14:ligatures w14:val="none"/>
+        </w:rPr>
+        <w:t>/methods</w:t>
       </w:r>
     </w:p>
     <w:p>
       <w:pPr>
         <w:shd w:val="clear" w:color="auto" w:fill="1F1F1F"/>
         <w:spacing w:after="0" w:line="285" w:lineRule="atLeast"/>
-        <w:ind w:left="720"/>
+        <w:ind w:left="1129"/>
         <w:rPr>
           <w:rFonts w:ascii="Consolas" w:eastAsia="Times New Roman" w:hAnsi="Consolas" w:cs="Times New Roman"/>
           <w:color w:val="CCCCCC"/>
@@ -4994,6 +5379,7 @@
         </w:rPr>
         <w:t>'draw'</w:t>
       </w:r>
+      <w:proofErr w:type="gramStart"/>
       <w:r>
         <w:rPr>
           <w:rFonts w:ascii="Consolas" w:eastAsia="Times New Roman" w:hAnsi="Consolas" w:cs="Times New Roman"/>
@@ -5005,12 +5391,13 @@
         </w:rPr>
         <w:t>);</w:t>
       </w:r>
+      <w:proofErr w:type="gramEnd"/>
     </w:p>
     <w:p>
       <w:pPr>
         <w:shd w:val="clear" w:color="auto" w:fill="1F1F1F"/>
         <w:spacing w:after="0" w:line="285" w:lineRule="atLeast"/>
-        <w:ind w:left="720"/>
+        <w:ind w:left="1129"/>
         <w:rPr>
           <w:rFonts w:ascii="Consolas" w:eastAsia="Times New Roman" w:hAnsi="Consolas" w:cs="Times New Roman"/>
           <w:color w:val="CCCCCC"/>
@@ -5036,7 +5423,7 @@
       <w:pPr>
         <w:shd w:val="clear" w:color="auto" w:fill="1F1F1F"/>
         <w:spacing w:after="0" w:line="285" w:lineRule="atLeast"/>
-        <w:ind w:left="720"/>
+        <w:ind w:left="1129"/>
         <w:rPr>
           <w:rFonts w:ascii="Consolas" w:eastAsia="Times New Roman" w:hAnsi="Consolas" w:cs="Times New Roman"/>
           <w:color w:val="CCCCCC"/>
@@ -5062,7 +5449,7 @@
       <w:pPr>
         <w:shd w:val="clear" w:color="auto" w:fill="1F1F1F"/>
         <w:spacing w:after="0" w:line="285" w:lineRule="atLeast"/>
-        <w:ind w:left="720"/>
+        <w:ind w:left="1129"/>
         <w:rPr>
           <w:rFonts w:ascii="Consolas" w:eastAsia="Times New Roman" w:hAnsi="Consolas" w:cs="Times New Roman"/>
           <w:color w:val="CCCCCC"/>
@@ -5088,7 +5475,7 @@
       <w:pPr>
         <w:shd w:val="clear" w:color="auto" w:fill="1F1F1F"/>
         <w:spacing w:after="0" w:line="285" w:lineRule="atLeast"/>
-        <w:ind w:left="720"/>
+        <w:ind w:left="1129"/>
         <w:rPr>
           <w:rFonts w:ascii="Consolas" w:eastAsia="Times New Roman" w:hAnsi="Consolas" w:cs="Times New Roman"/>
           <w:color w:val="CCCCCC"/>
@@ -5114,7 +5501,7 @@
       <w:pPr>
         <w:shd w:val="clear" w:color="auto" w:fill="1F1F1F"/>
         <w:spacing w:after="0" w:line="285" w:lineRule="atLeast"/>
-        <w:ind w:left="720"/>
+        <w:ind w:left="1129"/>
         <w:rPr>
           <w:rFonts w:ascii="Consolas" w:eastAsia="Times New Roman" w:hAnsi="Consolas" w:cs="Times New Roman"/>
           <w:color w:val="CCCCCC"/>
@@ -5190,6 +5577,8 @@
         </w:rPr>
         <w:t xml:space="preserve"> </w:t>
       </w:r>
+      <w:proofErr w:type="spellStart"/>
+      <w:proofErr w:type="gramStart"/>
       <w:r>
         <w:rPr>
           <w:rFonts w:ascii="Consolas" w:eastAsia="Times New Roman" w:hAnsi="Consolas" w:cs="Times New Roman"/>
@@ -5201,6 +5590,7 @@
         </w:rPr>
         <w:t>createCircle</w:t>
       </w:r>
+      <w:proofErr w:type="spellEnd"/>
       <w:r>
         <w:rPr>
           <w:rFonts w:ascii="Consolas" w:eastAsia="Times New Roman" w:hAnsi="Consolas" w:cs="Times New Roman"/>
@@ -5212,6 +5602,7 @@
         </w:rPr>
         <w:t>(</w:t>
       </w:r>
+      <w:proofErr w:type="gramEnd"/>
       <w:r>
         <w:rPr>
           <w:rFonts w:ascii="Consolas" w:eastAsia="Times New Roman" w:hAnsi="Consolas" w:cs="Times New Roman"/>
@@ -5250,11 +5641,13 @@
       <w:pPr>
         <w:shd w:val="clear" w:color="auto" w:fill="1F1F1F"/>
         <w:spacing w:after="0" w:line="285" w:lineRule="atLeast"/>
-        <w:ind w:left="720"/>
-        <w:rPr>
-          <w:lang w:val="en-AU"/>
-        </w:rPr>
-      </w:pPr>
+        <w:ind w:left="1129"/>
+        <w:rPr>
+          <w:lang w:val="en-AU"/>
+        </w:rPr>
+      </w:pPr>
+      <w:proofErr w:type="spellStart"/>
+      <w:proofErr w:type="gramStart"/>
       <w:r>
         <w:rPr>
           <w:rFonts w:ascii="Consolas" w:eastAsia="Times New Roman" w:hAnsi="Consolas" w:cs="Times New Roman"/>
@@ -5288,6 +5681,8 @@
         </w:rPr>
         <w:t>draw</w:t>
       </w:r>
+      <w:proofErr w:type="spellEnd"/>
+      <w:proofErr w:type="gramEnd"/>
       <w:r>
         <w:rPr>
           <w:rFonts w:ascii="Consolas" w:eastAsia="Times New Roman" w:hAnsi="Consolas" w:cs="Times New Roman"/>
@@ -5302,6 +5697,7 @@
     </w:p>
     <w:p>
       <w:pPr>
+        <w:ind w:left="409"/>
         <w:rPr>
           <w:lang w:val="en-AU"/>
         </w:rPr>
@@ -5315,6 +5711,7 @@
     </w:p>
     <w:p>
       <w:pPr>
+        <w:ind w:left="409"/>
         <w:rPr>
           <w:lang w:val="en-AU"/>
         </w:rPr>
@@ -5328,6 +5725,7 @@
     </w:p>
     <w:p>
       <w:pPr>
+        <w:ind w:left="409"/>
         <w:rPr>
           <w:lang w:val="en-AU"/>
         </w:rPr>
@@ -5340,6 +5738,7 @@
           <w:ilvl w:val="0"/>
           <w:numId w:val="5"/>
         </w:numPr>
+        <w:ind w:left="1129"/>
         <w:rPr>
           <w:lang w:val="en-AU"/>
         </w:rPr>
@@ -5353,6 +5752,7 @@
     </w:p>
     <w:p>
       <w:pPr>
+        <w:ind w:left="409"/>
         <w:rPr>
           <w:lang w:val="en-AU"/>
         </w:rPr>
@@ -5362,6 +5762,7 @@
       <w:pPr>
         <w:shd w:val="clear" w:color="auto" w:fill="1F1F1F"/>
         <w:spacing w:after="0" w:line="285" w:lineRule="atLeast"/>
+        <w:ind w:left="409"/>
         <w:rPr>
           <w:rFonts w:ascii="Consolas" w:eastAsia="Times New Roman" w:hAnsi="Consolas" w:cs="Times New Roman"/>
           <w:color w:val="CCCCCC"/>
@@ -5387,6 +5788,7 @@
       <w:pPr>
         <w:shd w:val="clear" w:color="auto" w:fill="1F1F1F"/>
         <w:spacing w:after="0" w:line="285" w:lineRule="atLeast"/>
+        <w:ind w:left="409"/>
         <w:rPr>
           <w:rFonts w:ascii="Consolas" w:eastAsia="Times New Roman" w:hAnsi="Consolas" w:cs="Times New Roman"/>
           <w:color w:val="CCCCCC"/>
@@ -5401,6 +5803,7 @@
       <w:pPr>
         <w:shd w:val="clear" w:color="auto" w:fill="1F1F1F"/>
         <w:spacing w:after="0" w:line="285" w:lineRule="atLeast"/>
+        <w:ind w:left="409"/>
         <w:rPr>
           <w:rFonts w:ascii="Consolas" w:eastAsia="Times New Roman" w:hAnsi="Consolas" w:cs="Times New Roman"/>
           <w:color w:val="CCCCCC"/>
@@ -5481,6 +5884,7 @@
       <w:pPr>
         <w:shd w:val="clear" w:color="auto" w:fill="1F1F1F"/>
         <w:spacing w:after="0" w:line="285" w:lineRule="atLeast"/>
+        <w:ind w:left="409"/>
         <w:rPr>
           <w:rFonts w:ascii="Consolas" w:eastAsia="Times New Roman" w:hAnsi="Consolas" w:cs="Times New Roman"/>
           <w:color w:val="CCCCCC"/>
@@ -5501,6 +5905,7 @@
         </w:rPr>
         <w:t xml:space="preserve">    </w:t>
       </w:r>
+      <w:proofErr w:type="gramStart"/>
       <w:r>
         <w:rPr>
           <w:rFonts w:ascii="Consolas" w:eastAsia="Times New Roman" w:hAnsi="Consolas" w:cs="Times New Roman"/>
@@ -5545,6 +5950,7 @@
         </w:rPr>
         <w:t>(</w:t>
       </w:r>
+      <w:proofErr w:type="gramEnd"/>
       <w:r>
         <w:rPr>
           <w:rFonts w:ascii="Consolas" w:eastAsia="Times New Roman" w:hAnsi="Consolas" w:cs="Times New Roman"/>
@@ -5594,6 +6000,7 @@
       <w:pPr>
         <w:shd w:val="clear" w:color="auto" w:fill="1F1F1F"/>
         <w:spacing w:after="0" w:line="285" w:lineRule="atLeast"/>
+        <w:ind w:left="409"/>
         <w:rPr>
           <w:rFonts w:ascii="Consolas" w:eastAsia="Times New Roman" w:hAnsi="Consolas" w:cs="Times New Roman"/>
           <w:color w:val="CCCCCC"/>
@@ -5614,6 +6021,8 @@
         </w:rPr>
         <w:t xml:space="preserve">    </w:t>
       </w:r>
+      <w:proofErr w:type="spellStart"/>
+      <w:proofErr w:type="gramStart"/>
       <w:r>
         <w:rPr>
           <w:rFonts w:ascii="Consolas" w:eastAsia="Times New Roman" w:hAnsi="Consolas" w:cs="Times New Roman"/>
@@ -5647,6 +6056,8 @@
         </w:rPr>
         <w:t>radius</w:t>
       </w:r>
+      <w:proofErr w:type="spellEnd"/>
+      <w:proofErr w:type="gramEnd"/>
       <w:r>
         <w:rPr>
           <w:rFonts w:ascii="Consolas" w:eastAsia="Times New Roman" w:hAnsi="Consolas" w:cs="Times New Roman"/>
@@ -5707,6 +6118,7 @@
       <w:pPr>
         <w:shd w:val="clear" w:color="auto" w:fill="1F1F1F"/>
         <w:spacing w:after="0" w:line="285" w:lineRule="atLeast"/>
+        <w:ind w:left="409"/>
         <w:rPr>
           <w:rFonts w:ascii="Consolas" w:eastAsia="Times New Roman" w:hAnsi="Consolas" w:cs="Times New Roman"/>
           <w:color w:val="CCCCCC"/>
@@ -5727,6 +6139,8 @@
         </w:rPr>
         <w:t xml:space="preserve">    </w:t>
       </w:r>
+      <w:proofErr w:type="spellStart"/>
+      <w:proofErr w:type="gramStart"/>
       <w:r>
         <w:rPr>
           <w:rFonts w:ascii="Consolas" w:eastAsia="Times New Roman" w:hAnsi="Consolas" w:cs="Times New Roman"/>
@@ -5760,6 +6174,8 @@
         </w:rPr>
         <w:t>draw</w:t>
       </w:r>
+      <w:proofErr w:type="spellEnd"/>
+      <w:proofErr w:type="gramEnd"/>
       <w:r>
         <w:rPr>
           <w:rFonts w:ascii="Consolas" w:eastAsia="Times New Roman" w:hAnsi="Consolas" w:cs="Times New Roman"/>
@@ -5820,6 +6236,7 @@
       <w:pPr>
         <w:shd w:val="clear" w:color="auto" w:fill="1F1F1F"/>
         <w:spacing w:after="0" w:line="285" w:lineRule="atLeast"/>
+        <w:ind w:left="409"/>
         <w:rPr>
           <w:rFonts w:ascii="Consolas" w:eastAsia="Times New Roman" w:hAnsi="Consolas" w:cs="Times New Roman"/>
           <w:color w:val="CCCCCC"/>
@@ -5895,6 +6312,7 @@
         </w:rPr>
         <w:t>'draw'</w:t>
       </w:r>
+      <w:proofErr w:type="gramStart"/>
       <w:r>
         <w:rPr>
           <w:rFonts w:ascii="Consolas" w:eastAsia="Times New Roman" w:hAnsi="Consolas" w:cs="Times New Roman"/>
@@ -5906,11 +6324,13 @@
         </w:rPr>
         <w:t>);</w:t>
       </w:r>
+      <w:proofErr w:type="gramEnd"/>
     </w:p>
     <w:p>
       <w:pPr>
         <w:shd w:val="clear" w:color="auto" w:fill="1F1F1F"/>
         <w:spacing w:after="0" w:line="285" w:lineRule="atLeast"/>
+        <w:ind w:left="409"/>
         <w:rPr>
           <w:rFonts w:ascii="Consolas" w:eastAsia="Times New Roman" w:hAnsi="Consolas" w:cs="Times New Roman"/>
           <w:color w:val="CCCCCC"/>
@@ -5936,6 +6356,7 @@
       <w:pPr>
         <w:shd w:val="clear" w:color="auto" w:fill="1F1F1F"/>
         <w:spacing w:after="0" w:line="285" w:lineRule="atLeast"/>
+        <w:ind w:left="409"/>
         <w:rPr>
           <w:rFonts w:ascii="Consolas" w:eastAsia="Times New Roman" w:hAnsi="Consolas" w:cs="Times New Roman"/>
           <w:color w:val="CCCCCC"/>
@@ -5961,6 +6382,7 @@
       <w:pPr>
         <w:shd w:val="clear" w:color="auto" w:fill="1F1F1F"/>
         <w:spacing w:after="0" w:line="285" w:lineRule="atLeast"/>
+        <w:ind w:left="409"/>
         <w:rPr>
           <w:rFonts w:ascii="Consolas" w:eastAsia="Times New Roman" w:hAnsi="Consolas" w:cs="Times New Roman"/>
           <w:color w:val="CCCCCC"/>
@@ -5975,6 +6397,7 @@
       <w:pPr>
         <w:shd w:val="clear" w:color="auto" w:fill="1F1F1F"/>
         <w:spacing w:after="0" w:line="285" w:lineRule="atLeast"/>
+        <w:ind w:left="409"/>
         <w:rPr>
           <w:rFonts w:ascii="Consolas" w:eastAsia="Times New Roman" w:hAnsi="Consolas" w:cs="Times New Roman"/>
           <w:color w:val="CCCCCC"/>
@@ -6072,6 +6495,7 @@
         </w:rPr>
         <w:t xml:space="preserve"> </w:t>
       </w:r>
+      <w:proofErr w:type="gramStart"/>
       <w:r>
         <w:rPr>
           <w:rFonts w:ascii="Consolas" w:eastAsia="Times New Roman" w:hAnsi="Consolas" w:cs="Times New Roman"/>
@@ -6094,6 +6518,7 @@
         </w:rPr>
         <w:t>(</w:t>
       </w:r>
+      <w:proofErr w:type="gramEnd"/>
       <w:r>
         <w:rPr>
           <w:rFonts w:ascii="Consolas" w:eastAsia="Times New Roman" w:hAnsi="Consolas" w:cs="Times New Roman"/>
@@ -6121,6 +6546,7 @@
       <w:pPr>
         <w:shd w:val="clear" w:color="auto" w:fill="1F1F1F"/>
         <w:spacing w:after="0" w:line="285" w:lineRule="atLeast"/>
+        <w:ind w:left="409"/>
         <w:rPr>
           <w:rFonts w:ascii="Consolas" w:eastAsia="Times New Roman" w:hAnsi="Consolas" w:cs="Times New Roman"/>
           <w:color w:val="CCCCCC"/>
@@ -6146,6 +6572,7 @@
       <w:pPr>
         <w:shd w:val="clear" w:color="auto" w:fill="1F1F1F"/>
         <w:spacing w:after="0" w:line="285" w:lineRule="atLeast"/>
+        <w:ind w:left="409"/>
         <w:rPr>
           <w:rFonts w:ascii="Consolas" w:eastAsia="Times New Roman" w:hAnsi="Consolas" w:cs="Times New Roman"/>
           <w:color w:val="CCCCCC"/>
@@ -6164,13 +6591,38 @@
           <w:szCs w:val="21"/>
           <w14:ligatures w14:val="none"/>
         </w:rPr>
-        <w:t>// it will create empty object ,(Circle {})</w:t>
+        <w:t xml:space="preserve">// it will create empty </w:t>
+      </w:r>
+      <w:proofErr w:type="gramStart"/>
+      <w:r>
+        <w:rPr>
+          <w:rFonts w:ascii="Consolas" w:eastAsia="Times New Roman" w:hAnsi="Consolas" w:cs="Times New Roman"/>
+          <w:color w:val="6A9955"/>
+          <w:kern w:val="0"/>
+          <w:sz w:val="21"/>
+          <w:szCs w:val="21"/>
+          <w14:ligatures w14:val="none"/>
+        </w:rPr>
+        <w:t>object ,</w:t>
+      </w:r>
+      <w:proofErr w:type="gramEnd"/>
+      <w:r>
+        <w:rPr>
+          <w:rFonts w:ascii="Consolas" w:eastAsia="Times New Roman" w:hAnsi="Consolas" w:cs="Times New Roman"/>
+          <w:color w:val="6A9955"/>
+          <w:kern w:val="0"/>
+          <w:sz w:val="21"/>
+          <w:szCs w:val="21"/>
+          <w14:ligatures w14:val="none"/>
+        </w:rPr>
+        <w:t>(Circle {})</w:t>
       </w:r>
     </w:p>
     <w:p>
       <w:pPr>
         <w:shd w:val="clear" w:color="auto" w:fill="1F1F1F"/>
         <w:spacing w:after="0" w:line="285" w:lineRule="atLeast"/>
+        <w:ind w:left="409"/>
         <w:rPr>
           <w:rFonts w:ascii="Consolas" w:eastAsia="Times New Roman" w:hAnsi="Consolas" w:cs="Times New Roman"/>
           <w:color w:val="CCCCCC"/>
@@ -6196,6 +6648,7 @@
       <w:pPr>
         <w:shd w:val="clear" w:color="auto" w:fill="1F1F1F"/>
         <w:spacing w:after="0" w:line="285" w:lineRule="atLeast"/>
+        <w:ind w:left="409"/>
         <w:rPr>
           <w:rFonts w:ascii="Consolas" w:eastAsia="Times New Roman" w:hAnsi="Consolas" w:cs="Times New Roman"/>
           <w:color w:val="CCCCCC"/>
@@ -6214,11 +6667,36 @@
           <w:szCs w:val="21"/>
           <w14:ligatures w14:val="none"/>
         </w:rPr>
-        <w:t>// Finally it will return that object from this(Circle()) function</w:t>
-      </w:r>
-    </w:p>
-    <w:p>
-      <w:pPr>
+        <w:t xml:space="preserve">// Finally it will return that object from </w:t>
+      </w:r>
+      <w:proofErr w:type="gramStart"/>
+      <w:r>
+        <w:rPr>
+          <w:rFonts w:ascii="Consolas" w:eastAsia="Times New Roman" w:hAnsi="Consolas" w:cs="Times New Roman"/>
+          <w:color w:val="6A9955"/>
+          <w:kern w:val="0"/>
+          <w:sz w:val="21"/>
+          <w:szCs w:val="21"/>
+          <w14:ligatures w14:val="none"/>
+        </w:rPr>
+        <w:t>this(</w:t>
+      </w:r>
+      <w:proofErr w:type="gramEnd"/>
+      <w:r>
+        <w:rPr>
+          <w:rFonts w:ascii="Consolas" w:eastAsia="Times New Roman" w:hAnsi="Consolas" w:cs="Times New Roman"/>
+          <w:color w:val="6A9955"/>
+          <w:kern w:val="0"/>
+          <w:sz w:val="21"/>
+          <w:szCs w:val="21"/>
+          <w14:ligatures w14:val="none"/>
+        </w:rPr>
+        <w:t>Circle()) function</w:t>
+      </w:r>
+    </w:p>
+    <w:p>
+      <w:pPr>
+        <w:ind w:left="409"/>
         <w:rPr>
           <w:lang w:val="en-AU"/>
         </w:rPr>
@@ -6227,26 +6705,37 @@
     <w:p>
       <w:pPr>
         <w:pStyle w:val="Heading3"/>
-        <w:rPr>
-          <w:lang w:val="en-AU"/>
-        </w:rPr>
-      </w:pPr>
-      <w:r>
-        <w:rPr>
-          <w:lang w:val="en-AU"/>
-        </w:rPr>
-        <w:t>Functions are object</w:t>
-      </w:r>
-    </w:p>
-    <w:p>
-      <w:pPr>
-        <w:rPr>
-          <w:lang w:val="en-AU"/>
-        </w:rPr>
-      </w:pPr>
-    </w:p>
-    <w:p>
-      <w:pPr>
+        <w:ind w:left="409"/>
+        <w:rPr>
+          <w:lang w:val="en-AU"/>
+        </w:rPr>
+      </w:pPr>
+      <w:r>
+        <w:rPr>
+          <w:lang w:val="en-AU"/>
+        </w:rPr>
+        <w:t xml:space="preserve">Functions are </w:t>
+      </w:r>
+      <w:proofErr w:type="gramStart"/>
+      <w:r>
+        <w:rPr>
+          <w:lang w:val="en-AU"/>
+        </w:rPr>
+        <w:t>object</w:t>
+      </w:r>
+      <w:proofErr w:type="gramEnd"/>
+    </w:p>
+    <w:p>
+      <w:pPr>
+        <w:ind w:left="409"/>
+        <w:rPr>
+          <w:lang w:val="en-AU"/>
+        </w:rPr>
+      </w:pPr>
+    </w:p>
+    <w:p>
+      <w:pPr>
+        <w:ind w:left="409"/>
         <w:rPr>
           <w:lang w:val="en-AU"/>
         </w:rPr>
@@ -6295,6 +6784,7 @@
     <w:p>
       <w:pPr>
         <w:pStyle w:val="Heading3"/>
+        <w:ind w:left="409"/>
         <w:rPr>
           <w:lang w:val="en-AU"/>
         </w:rPr>
@@ -6303,6 +6793,7 @@
     <w:p>
       <w:pPr>
         <w:pStyle w:val="Heading3"/>
+        <w:ind w:left="409"/>
         <w:rPr>
           <w:lang w:val="en-AU"/>
         </w:rPr>
@@ -6311,6 +6802,7 @@
     <w:p>
       <w:pPr>
         <w:pStyle w:val="Heading3"/>
+        <w:ind w:left="409"/>
         <w:rPr>
           <w:lang w:val="en-AU"/>
         </w:rPr>
@@ -6336,7 +6828,7 @@
     </w:p>
     <w:p>
       <w:pPr>
-        <w:ind w:left="720"/>
+        <w:ind w:left="1129"/>
         <w:rPr>
           <w:lang w:val="en-AU"/>
         </w:rPr>
@@ -6350,7 +6842,7 @@
     </w:p>
     <w:p>
       <w:pPr>
-        <w:ind w:left="720"/>
+        <w:ind w:left="1129"/>
         <w:rPr>
           <w:lang w:val="en-AU"/>
         </w:rPr>
@@ -6369,7 +6861,7 @@
           <w:ilvl w:val="0"/>
           <w:numId w:val="5"/>
         </w:numPr>
-        <w:ind w:left="1440"/>
+        <w:ind w:left="1849"/>
         <w:rPr>
           <w:lang w:val="en-AU"/>
         </w:rPr>
@@ -6388,7 +6880,7 @@
           <w:ilvl w:val="1"/>
           <w:numId w:val="5"/>
         </w:numPr>
-        <w:ind w:left="2160"/>
+        <w:ind w:left="2569"/>
         <w:rPr>
           <w:lang w:val="en-AU"/>
         </w:rPr>
@@ -6407,7 +6899,7 @@
           <w:ilvl w:val="1"/>
           <w:numId w:val="5"/>
         </w:numPr>
-        <w:ind w:left="2160"/>
+        <w:ind w:left="2569"/>
         <w:rPr>
           <w:lang w:val="en-AU"/>
         </w:rPr>
@@ -6426,7 +6918,7 @@
           <w:ilvl w:val="1"/>
           <w:numId w:val="5"/>
         </w:numPr>
-        <w:ind w:left="2160"/>
+        <w:ind w:left="2569"/>
         <w:rPr>
           <w:lang w:val="en-AU"/>
         </w:rPr>
@@ -6445,7 +6937,7 @@
           <w:ilvl w:val="1"/>
           <w:numId w:val="5"/>
         </w:numPr>
-        <w:ind w:left="2160"/>
+        <w:ind w:left="2569"/>
         <w:rPr>
           <w:lang w:val="en-AU"/>
         </w:rPr>
@@ -6464,7 +6956,7 @@
           <w:ilvl w:val="1"/>
           <w:numId w:val="5"/>
         </w:numPr>
-        <w:ind w:left="2160"/>
+        <w:ind w:left="2569"/>
         <w:rPr>
           <w:lang w:val="en-AU"/>
         </w:rPr>
@@ -6483,7 +6975,7 @@
           <w:ilvl w:val="1"/>
           <w:numId w:val="5"/>
         </w:numPr>
-        <w:ind w:left="2160"/>
+        <w:ind w:left="2569"/>
         <w:rPr>
           <w:lang w:val="en-AU"/>
         </w:rPr>
@@ -6502,7 +6994,7 @@
           <w:ilvl w:val="0"/>
           <w:numId w:val="5"/>
         </w:numPr>
-        <w:ind w:left="1440"/>
+        <w:ind w:left="1849"/>
         <w:rPr>
           <w:lang w:val="en-AU"/>
         </w:rPr>
@@ -6522,7 +7014,7 @@
           <w:ilvl w:val="1"/>
           <w:numId w:val="5"/>
         </w:numPr>
-        <w:ind w:left="2160"/>
+        <w:ind w:left="2569"/>
         <w:rPr>
           <w:lang w:val="en-AU"/>
         </w:rPr>
@@ -6541,7 +7033,7 @@
           <w:ilvl w:val="1"/>
           <w:numId w:val="5"/>
         </w:numPr>
-        <w:ind w:left="2160"/>
+        <w:ind w:left="2569"/>
         <w:rPr>
           <w:lang w:val="en-AU"/>
         </w:rPr>
@@ -6560,7 +7052,7 @@
           <w:ilvl w:val="1"/>
           <w:numId w:val="5"/>
         </w:numPr>
-        <w:ind w:left="2160"/>
+        <w:ind w:left="2569"/>
         <w:rPr>
           <w:lang w:val="en-AU"/>
         </w:rPr>
@@ -6575,6 +7067,7 @@
     <w:p>
       <w:pPr>
         <w:pStyle w:val="Heading3"/>
+        <w:ind w:left="409"/>
         <w:rPr>
           <w:lang w:val="en-AU"/>
         </w:rPr>
@@ -6595,6 +7088,7 @@
     <w:p>
       <w:pPr>
         <w:pStyle w:val="Heading3"/>
+        <w:ind w:left="409"/>
         <w:rPr>
           <w:lang w:val="en-AU"/>
         </w:rPr>
@@ -6642,6 +7136,7 @@
     </w:p>
     <w:p>
       <w:pPr>
+        <w:ind w:left="409"/>
         <w:rPr>
           <w:lang w:val="en-AU"/>
         </w:rPr>
@@ -6650,6 +7145,7 @@
     <w:p>
       <w:pPr>
         <w:pStyle w:val="Heading3"/>
+        <w:ind w:left="409"/>
         <w:rPr>
           <w:lang w:val="en-AU"/>
         </w:rPr>
@@ -6670,6 +7166,7 @@
     <w:p>
       <w:pPr>
         <w:pStyle w:val="Heading3"/>
+        <w:ind w:left="409"/>
         <w:rPr>
           <w:lang w:val="en-AU"/>
         </w:rPr>
@@ -6714,23 +7211,80 @@
           </wp:inline>
         </w:drawing>
       </w:r>
+      <w:r>
+        <w:rPr>
+          <w:lang w:val="en-AU"/>
+        </w:rPr>
+        <w:tab/>
+      </w:r>
+    </w:p>
+    <w:p>
+      <w:pPr>
+        <w:ind w:left="409"/>
+        <w:rPr>
+          <w:lang w:val="en-AU"/>
+        </w:rPr>
+      </w:pPr>
+    </w:p>
+    <w:p>
+      <w:pPr>
+        <w:ind w:left="409"/>
+        <w:rPr>
+          <w:lang w:val="en-AU"/>
+        </w:rPr>
+      </w:pPr>
+    </w:p>
+    <w:p>
+      <w:pPr>
+        <w:pStyle w:val="Heading2"/>
+        <w:rPr>
+          <w:b/>
+          <w:bCs/>
+          <w:u w:val="single"/>
+          <w:lang w:val="en-AU"/>
+        </w:rPr>
+      </w:pPr>
+      <w:r>
+        <w:rPr>
+          <w:b/>
+          <w:bCs/>
+          <w:u w:val="single"/>
+          <w:lang w:val="en-AU"/>
+        </w:rPr>
+        <w:t>Abstraction</w:t>
+      </w:r>
+    </w:p>
+    <w:p>
+      <w:pPr>
+        <w:rPr>
+          <w:lang w:val="en-AU"/>
+        </w:rPr>
+      </w:pPr>
+      <w:r>
+        <w:rPr>
+          <w:lang w:val="en-AU"/>
+        </w:rPr>
+        <w:t>It means that we should reduce the complexity by hiding unnecessary details in our class. (Reduce Complexity and isolate impact of changes)</w:t>
+      </w:r>
     </w:p>
     <w:p>
       <w:pPr>
         <w:pStyle w:val="Heading3"/>
-        <w:rPr>
-          <w:lang w:val="en-AU"/>
-        </w:rPr>
-      </w:pPr>
-      <w:r>
-        <w:rPr>
-          <w:lang w:val="en-AU"/>
-        </w:rPr>
-        <w:t>Getters and Setters</w:t>
-      </w:r>
-    </w:p>
-    <w:p>
-      <w:pPr>
+        <w:ind w:left="311" w:firstLine="311"/>
+        <w:rPr>
+          <w:lang w:val="en-AU"/>
+        </w:rPr>
+      </w:pPr>
+      <w:r>
+        <w:rPr>
+          <w:lang w:val="en-AU"/>
+        </w:rPr>
+        <w:t>Private Properties and Methods</w:t>
+      </w:r>
+    </w:p>
+    <w:p>
+      <w:pPr>
+        <w:ind w:left="622"/>
         <w:rPr>
           <w:lang w:val="en-AU"/>
         </w:rPr>
@@ -6741,6 +7295,96 @@
         </w:rPr>
         <w:t>Encapsulation is a bundling of the data and methods that operates on the data within one unit or class and hiding the values or state of an object inside the class. (Reduce complexity and increase reusability</w:t>
       </w:r>
+    </w:p>
+    <w:p>
+      <w:pPr>
+        <w:rPr>
+          <w:lang w:val="en-AU"/>
+        </w:rPr>
+      </w:pPr>
+    </w:p>
+    <w:p>
+      <w:pPr>
+        <w:pStyle w:val="Heading2"/>
+        <w:rPr>
+          <w:lang w:val="en-AU"/>
+        </w:rPr>
+      </w:pPr>
+      <w:r>
+        <w:rPr>
+          <w:b/>
+          <w:bCs/>
+          <w:u w:val="single"/>
+          <w:lang w:val="en-AU"/>
+        </w:rPr>
+        <w:t>Inheritance</w:t>
+      </w:r>
+    </w:p>
+    <w:p>
+      <w:pPr>
+        <w:rPr>
+          <w:lang w:val="en-AU"/>
+        </w:rPr>
+      </w:pPr>
+      <w:r>
+        <w:rPr>
+          <w:lang w:val="en-AU"/>
+        </w:rPr>
+        <w:t xml:space="preserve">It is the mechanism for reusing the code (extends) </w:t>
+      </w:r>
+      <w:proofErr w:type="spellStart"/>
+      <w:r>
+        <w:rPr>
+          <w:lang w:val="en-AU"/>
+        </w:rPr>
+        <w:t>i.e</w:t>
+      </w:r>
+      <w:proofErr w:type="spellEnd"/>
+      <w:r>
+        <w:rPr>
+          <w:lang w:val="en-AU"/>
+        </w:rPr>
+        <w:t xml:space="preserve"> it allows you to eliminate redundant code. (Eliminate redundant code)</w:t>
+      </w:r>
+    </w:p>
+    <w:p>
+      <w:pPr>
+        <w:pStyle w:val="Heading2"/>
+        <w:rPr>
+          <w:lang w:val="en-AU"/>
+        </w:rPr>
+      </w:pPr>
+      <w:r>
+        <w:rPr>
+          <w:b/>
+          <w:bCs/>
+          <w:u w:val="single"/>
+          <w:lang w:val="en-AU"/>
+        </w:rPr>
+        <w:lastRenderedPageBreak/>
+        <w:t>Polymorphism</w:t>
+      </w:r>
+    </w:p>
+    <w:p>
+      <w:pPr>
+        <w:rPr>
+          <w:lang w:val="en-AU"/>
+        </w:rPr>
+      </w:pPr>
+      <w:r>
+        <w:rPr>
+          <w:lang w:val="en-AU"/>
+        </w:rPr>
+        <w:t>The ability of an object to take many forms. (Refactor ugly switch/case statements)</w:t>
+      </w:r>
+    </w:p>
+    <w:p>
+      <w:pPr>
+        <w:ind w:left="409"/>
+        <w:rPr>
+          <w:lang w:val="en-AU"/>
+        </w:rPr>
+      </w:pPr>
     </w:p>
     <w:sectPr>
       <w:pgSz w:w="12240" w:h="15840"/>

</xml_diff>